<commit_message>
Updated database related docus | created database
</commit_message>
<xml_diff>
--- a/Documentation/Diagrams/data dictionary.docx
+++ b/Documentation/Diagrams/data dictionary.docx
@@ -235,7 +235,7 @@
               <w:rPr>
                 <w:rFonts w:ascii="Century Gothic" w:hAnsi="Century Gothic"/>
               </w:rPr>
-              <w:t>Number</w:t>
+              <w:t>Integer</w:t>
             </w:r>
           </w:p>
         </w:tc>
@@ -321,7 +321,7 @@
               <w:rPr>
                 <w:rFonts w:ascii="Century Gothic" w:hAnsi="Century Gothic"/>
               </w:rPr>
-              <w:t>String</w:t>
+              <w:t>Varchar</w:t>
             </w:r>
           </w:p>
         </w:tc>
@@ -407,7 +407,7 @@
               <w:rPr>
                 <w:rFonts w:ascii="Century Gothic" w:hAnsi="Century Gothic"/>
               </w:rPr>
-              <w:t>String</w:t>
+              <w:t>Varchar</w:t>
             </w:r>
           </w:p>
         </w:tc>
@@ -493,7 +493,7 @@
               <w:rPr>
                 <w:rFonts w:ascii="Century Gothic" w:hAnsi="Century Gothic"/>
               </w:rPr>
-              <w:t>String</w:t>
+              <w:t>Varchar</w:t>
             </w:r>
           </w:p>
         </w:tc>
@@ -553,6 +553,92 @@
                 <w:rFonts w:ascii="Century Gothic" w:hAnsi="Century Gothic"/>
               </w:rPr>
             </w:pPr>
+            <w:proofErr w:type="spellStart"/>
+            <w:r>
+              <w:rPr>
+                <w:rFonts w:ascii="Century Gothic" w:hAnsi="Century Gothic"/>
+              </w:rPr>
+              <w:t>company_name</w:t>
+            </w:r>
+            <w:proofErr w:type="spellEnd"/>
+          </w:p>
+        </w:tc>
+        <w:tc>
+          <w:tcPr>
+            <w:tcW w:w="1620" w:type="dxa"/>
+            <w:vAlign w:val="center"/>
+          </w:tcPr>
+          <w:p>
+            <w:pPr>
+              <w:jc w:val="center"/>
+              <w:rPr>
+                <w:rFonts w:ascii="Century Gothic" w:hAnsi="Century Gothic"/>
+              </w:rPr>
+            </w:pPr>
+            <w:r>
+              <w:rPr>
+                <w:rFonts w:ascii="Century Gothic" w:hAnsi="Century Gothic"/>
+              </w:rPr>
+              <w:t>Varchar</w:t>
+            </w:r>
+          </w:p>
+        </w:tc>
+        <w:tc>
+          <w:tcPr>
+            <w:tcW w:w="3420" w:type="dxa"/>
+          </w:tcPr>
+          <w:p>
+            <w:pPr>
+              <w:jc w:val="center"/>
+              <w:rPr>
+                <w:rFonts w:ascii="Century Gothic" w:hAnsi="Century Gothic"/>
+              </w:rPr>
+            </w:pPr>
+            <w:r>
+              <w:rPr>
+                <w:rFonts w:ascii="Century Gothic" w:hAnsi="Century Gothic"/>
+              </w:rPr>
+              <w:t>Not Null</w:t>
+            </w:r>
+          </w:p>
+        </w:tc>
+        <w:tc>
+          <w:tcPr>
+            <w:tcW w:w="1697" w:type="dxa"/>
+            <w:vAlign w:val="center"/>
+          </w:tcPr>
+          <w:p>
+            <w:pPr>
+              <w:jc w:val="center"/>
+              <w:rPr>
+                <w:rFonts w:ascii="Century Gothic" w:hAnsi="Century Gothic"/>
+              </w:rPr>
+            </w:pPr>
+            <w:r>
+              <w:rPr>
+                <w:rFonts w:ascii="Century Gothic" w:hAnsi="Century Gothic"/>
+              </w:rPr>
+              <w:t>50</w:t>
+            </w:r>
+          </w:p>
+        </w:tc>
+      </w:tr>
+      <w:tr>
+        <w:trPr>
+          <w:trHeight w:val="260"/>
+        </w:trPr>
+        <w:tc>
+          <w:tcPr>
+            <w:tcW w:w="2605" w:type="dxa"/>
+            <w:vAlign w:val="center"/>
+          </w:tcPr>
+          <w:p>
+            <w:pPr>
+              <w:jc w:val="center"/>
+              <w:rPr>
+                <w:rFonts w:ascii="Century Gothic" w:hAnsi="Century Gothic"/>
+              </w:rPr>
+            </w:pPr>
             <w:r>
               <w:rPr>
                 <w:rFonts w:ascii="Century Gothic" w:hAnsi="Century Gothic"/>
@@ -577,7 +663,7 @@
               <w:rPr>
                 <w:rFonts w:ascii="Century Gothic" w:hAnsi="Century Gothic"/>
               </w:rPr>
-              <w:t>String</w:t>
+              <w:t>Varchar</w:t>
             </w:r>
           </w:p>
         </w:tc>
@@ -661,7 +747,7 @@
               <w:rPr>
                 <w:rFonts w:ascii="Century Gothic" w:hAnsi="Century Gothic"/>
               </w:rPr>
-              <w:t>String</w:t>
+              <w:t>Varchar</w:t>
             </w:r>
           </w:p>
         </w:tc>
@@ -726,7 +812,13 @@
               <w:rPr>
                 <w:rFonts w:ascii="Century Gothic" w:hAnsi="Century Gothic"/>
               </w:rPr>
-              <w:t>contact_number</w:t>
+              <w:t>contact_</w:t>
+            </w:r>
+            <w:r>
+              <w:rPr>
+                <w:rFonts w:ascii="Century Gothic" w:hAnsi="Century Gothic"/>
+              </w:rPr>
+              <w:t>number</w:t>
             </w:r>
             <w:proofErr w:type="spellEnd"/>
           </w:p>
@@ -747,7 +839,7 @@
               <w:rPr>
                 <w:rFonts w:ascii="Century Gothic" w:hAnsi="Century Gothic"/>
               </w:rPr>
-              <w:t>String</w:t>
+              <w:t>Varchar</w:t>
             </w:r>
           </w:p>
         </w:tc>
@@ -807,12 +899,96 @@
                 <w:rFonts w:ascii="Century Gothic" w:hAnsi="Century Gothic"/>
               </w:rPr>
             </w:pPr>
+            <w:r>
+              <w:rPr>
+                <w:rFonts w:ascii="Century Gothic" w:hAnsi="Century Gothic"/>
+              </w:rPr>
+              <w:t>type</w:t>
+            </w:r>
+          </w:p>
+        </w:tc>
+        <w:tc>
+          <w:tcPr>
+            <w:tcW w:w="1620" w:type="dxa"/>
+            <w:vAlign w:val="center"/>
+          </w:tcPr>
+          <w:p>
+            <w:pPr>
+              <w:jc w:val="center"/>
+              <w:rPr>
+                <w:rFonts w:ascii="Century Gothic" w:hAnsi="Century Gothic"/>
+              </w:rPr>
+            </w:pPr>
+            <w:r>
+              <w:rPr>
+                <w:rFonts w:ascii="Century Gothic" w:hAnsi="Century Gothic"/>
+              </w:rPr>
+              <w:t>Varchar</w:t>
+            </w:r>
+          </w:p>
+        </w:tc>
+        <w:tc>
+          <w:tcPr>
+            <w:tcW w:w="3420" w:type="dxa"/>
+          </w:tcPr>
+          <w:p>
+            <w:pPr>
+              <w:jc w:val="center"/>
+              <w:rPr>
+                <w:rFonts w:ascii="Century Gothic" w:hAnsi="Century Gothic"/>
+              </w:rPr>
+            </w:pPr>
+            <w:r>
+              <w:rPr>
+                <w:rFonts w:ascii="Century Gothic" w:hAnsi="Century Gothic"/>
+              </w:rPr>
+              <w:t>Not Null</w:t>
+            </w:r>
+          </w:p>
+        </w:tc>
+        <w:tc>
+          <w:tcPr>
+            <w:tcW w:w="1697" w:type="dxa"/>
+            <w:vAlign w:val="center"/>
+          </w:tcPr>
+          <w:p>
+            <w:pPr>
+              <w:jc w:val="center"/>
+              <w:rPr>
+                <w:rFonts w:ascii="Century Gothic" w:hAnsi="Century Gothic"/>
+              </w:rPr>
+            </w:pPr>
+            <w:r>
+              <w:rPr>
+                <w:rFonts w:ascii="Century Gothic" w:hAnsi="Century Gothic"/>
+              </w:rPr>
+              <w:t>1</w:t>
+            </w:r>
+          </w:p>
+        </w:tc>
+      </w:tr>
+      <w:tr>
+        <w:trPr>
+          <w:trHeight w:val="241"/>
+        </w:trPr>
+        <w:tc>
+          <w:tcPr>
+            <w:tcW w:w="2605" w:type="dxa"/>
+            <w:vAlign w:val="center"/>
+          </w:tcPr>
+          <w:p>
+            <w:pPr>
+              <w:jc w:val="center"/>
+              <w:rPr>
+                <w:rFonts w:ascii="Century Gothic" w:hAnsi="Century Gothic"/>
+              </w:rPr>
+            </w:pPr>
             <w:proofErr w:type="spellStart"/>
             <w:r>
               <w:rPr>
                 <w:rFonts w:ascii="Century Gothic" w:hAnsi="Century Gothic"/>
               </w:rPr>
-              <w:t>email_address</w:t>
+              <w:t>Is_active</w:t>
             </w:r>
             <w:proofErr w:type="spellEnd"/>
           </w:p>
@@ -833,177 +1009,7 @@
               <w:rPr>
                 <w:rFonts w:ascii="Century Gothic" w:hAnsi="Century Gothic"/>
               </w:rPr>
-              <w:t>String</w:t>
-            </w:r>
-          </w:p>
-        </w:tc>
-        <w:tc>
-          <w:tcPr>
-            <w:tcW w:w="3420" w:type="dxa"/>
-          </w:tcPr>
-          <w:p>
-            <w:pPr>
-              <w:jc w:val="center"/>
-              <w:rPr>
-                <w:rFonts w:ascii="Century Gothic" w:hAnsi="Century Gothic"/>
-              </w:rPr>
-            </w:pPr>
-            <w:r>
-              <w:rPr>
-                <w:rFonts w:ascii="Century Gothic" w:hAnsi="Century Gothic"/>
-              </w:rPr>
-              <w:t>Not Null</w:t>
-            </w:r>
-          </w:p>
-        </w:tc>
-        <w:tc>
-          <w:tcPr>
-            <w:tcW w:w="1697" w:type="dxa"/>
-            <w:vAlign w:val="center"/>
-          </w:tcPr>
-          <w:p>
-            <w:pPr>
-              <w:jc w:val="center"/>
-              <w:rPr>
-                <w:rFonts w:ascii="Century Gothic" w:hAnsi="Century Gothic"/>
-              </w:rPr>
-            </w:pPr>
-            <w:r>
-              <w:rPr>
-                <w:rFonts w:ascii="Century Gothic" w:hAnsi="Century Gothic"/>
-              </w:rPr>
-              <w:t>30</w:t>
-            </w:r>
-          </w:p>
-        </w:tc>
-      </w:tr>
-      <w:tr>
-        <w:trPr>
-          <w:trHeight w:val="241"/>
-        </w:trPr>
-        <w:tc>
-          <w:tcPr>
-            <w:tcW w:w="2605" w:type="dxa"/>
-            <w:vAlign w:val="center"/>
-          </w:tcPr>
-          <w:p>
-            <w:pPr>
-              <w:jc w:val="center"/>
-              <w:rPr>
-                <w:rFonts w:ascii="Century Gothic" w:hAnsi="Century Gothic"/>
-              </w:rPr>
-            </w:pPr>
-            <w:r>
-              <w:rPr>
-                <w:rFonts w:ascii="Century Gothic" w:hAnsi="Century Gothic"/>
-              </w:rPr>
-              <w:t>type</w:t>
-            </w:r>
-          </w:p>
-        </w:tc>
-        <w:tc>
-          <w:tcPr>
-            <w:tcW w:w="1620" w:type="dxa"/>
-            <w:vAlign w:val="center"/>
-          </w:tcPr>
-          <w:p>
-            <w:pPr>
-              <w:jc w:val="center"/>
-              <w:rPr>
-                <w:rFonts w:ascii="Century Gothic" w:hAnsi="Century Gothic"/>
-              </w:rPr>
-            </w:pPr>
-            <w:r>
-              <w:rPr>
-                <w:rFonts w:ascii="Century Gothic" w:hAnsi="Century Gothic"/>
-              </w:rPr>
-              <w:t>String</w:t>
-            </w:r>
-          </w:p>
-        </w:tc>
-        <w:tc>
-          <w:tcPr>
-            <w:tcW w:w="3420" w:type="dxa"/>
-          </w:tcPr>
-          <w:p>
-            <w:pPr>
-              <w:jc w:val="center"/>
-              <w:rPr>
-                <w:rFonts w:ascii="Century Gothic" w:hAnsi="Century Gothic"/>
-              </w:rPr>
-            </w:pPr>
-            <w:r>
-              <w:rPr>
-                <w:rFonts w:ascii="Century Gothic" w:hAnsi="Century Gothic"/>
-              </w:rPr>
-              <w:t>Not Null</w:t>
-            </w:r>
-          </w:p>
-        </w:tc>
-        <w:tc>
-          <w:tcPr>
-            <w:tcW w:w="1697" w:type="dxa"/>
-            <w:vAlign w:val="center"/>
-          </w:tcPr>
-          <w:p>
-            <w:pPr>
-              <w:jc w:val="center"/>
-              <w:rPr>
-                <w:rFonts w:ascii="Century Gothic" w:hAnsi="Century Gothic"/>
-              </w:rPr>
-            </w:pPr>
-            <w:r>
-              <w:rPr>
-                <w:rFonts w:ascii="Century Gothic" w:hAnsi="Century Gothic"/>
-              </w:rPr>
-              <w:t>1</w:t>
-            </w:r>
-          </w:p>
-        </w:tc>
-      </w:tr>
-      <w:tr>
-        <w:trPr>
-          <w:trHeight w:val="241"/>
-        </w:trPr>
-        <w:tc>
-          <w:tcPr>
-            <w:tcW w:w="2605" w:type="dxa"/>
-            <w:vAlign w:val="center"/>
-          </w:tcPr>
-          <w:p>
-            <w:pPr>
-              <w:jc w:val="center"/>
-              <w:rPr>
-                <w:rFonts w:ascii="Century Gothic" w:hAnsi="Century Gothic"/>
-              </w:rPr>
-            </w:pPr>
-            <w:proofErr w:type="spellStart"/>
-            <w:r>
-              <w:rPr>
-                <w:rFonts w:ascii="Century Gothic" w:hAnsi="Century Gothic"/>
-              </w:rPr>
-              <w:t>Is_active</w:t>
-            </w:r>
-            <w:proofErr w:type="spellEnd"/>
-          </w:p>
-        </w:tc>
-        <w:tc>
-          <w:tcPr>
-            <w:tcW w:w="1620" w:type="dxa"/>
-            <w:vAlign w:val="center"/>
-          </w:tcPr>
-          <w:p>
-            <w:pPr>
-              <w:jc w:val="center"/>
-              <w:rPr>
-                <w:rFonts w:ascii="Century Gothic" w:hAnsi="Century Gothic"/>
-              </w:rPr>
-            </w:pPr>
-            <w:r>
-              <w:rPr>
-                <w:rFonts w:ascii="Century Gothic" w:hAnsi="Century Gothic"/>
-              </w:rPr>
-              <w:t>String</w:t>
+              <w:t>Varchar</w:t>
             </w:r>
           </w:p>
         </w:tc>
@@ -1246,7 +1252,7 @@
               <w:rPr>
                 <w:rFonts w:ascii="Century Gothic" w:hAnsi="Century Gothic"/>
               </w:rPr>
-              <w:t>Number</w:t>
+              <w:t>Integer</w:t>
             </w:r>
           </w:p>
         </w:tc>
@@ -1287,12 +1293,6 @@
                 <w:rFonts w:ascii="Century Gothic" w:hAnsi="Century Gothic"/>
               </w:rPr>
             </w:pPr>
-            <w:r>
-              <w:rPr>
-                <w:rFonts w:ascii="Century Gothic" w:hAnsi="Century Gothic"/>
-              </w:rPr>
-              <w:t>10</w:t>
-            </w:r>
           </w:p>
         </w:tc>
       </w:tr>
@@ -1338,7 +1338,7 @@
               <w:rPr>
                 <w:rFonts w:ascii="Century Gothic" w:hAnsi="Century Gothic"/>
               </w:rPr>
-              <w:t>Number</w:t>
+              <w:t>Integer</w:t>
             </w:r>
           </w:p>
         </w:tc>
@@ -1373,12 +1373,6 @@
                 <w:rFonts w:ascii="Century Gothic" w:hAnsi="Century Gothic"/>
               </w:rPr>
             </w:pPr>
-            <w:r>
-              <w:rPr>
-                <w:rFonts w:ascii="Century Gothic" w:hAnsi="Century Gothic"/>
-              </w:rPr>
-              <w:t>10</w:t>
-            </w:r>
           </w:p>
         </w:tc>
       </w:tr>
@@ -1424,7 +1418,7 @@
               <w:rPr>
                 <w:rFonts w:ascii="Century Gothic" w:hAnsi="Century Gothic"/>
               </w:rPr>
-              <w:t>Number</w:t>
+              <w:t>Integer</w:t>
             </w:r>
           </w:p>
         </w:tc>
@@ -1459,12 +1453,6 @@
                 <w:rFonts w:ascii="Century Gothic" w:hAnsi="Century Gothic"/>
               </w:rPr>
             </w:pPr>
-            <w:r>
-              <w:rPr>
-                <w:rFonts w:ascii="Century Gothic" w:hAnsi="Century Gothic"/>
-              </w:rPr>
-              <w:t>10</w:t>
-            </w:r>
           </w:p>
         </w:tc>
       </w:tr>
@@ -1508,7 +1496,7 @@
               <w:rPr>
                 <w:rFonts w:ascii="Century Gothic" w:hAnsi="Century Gothic"/>
               </w:rPr>
-              <w:t>String</w:t>
+              <w:t>Varchar</w:t>
             </w:r>
           </w:p>
         </w:tc>
@@ -1592,7 +1580,7 @@
               <w:rPr>
                 <w:rFonts w:ascii="Century Gothic" w:hAnsi="Century Gothic"/>
               </w:rPr>
-              <w:t>String</w:t>
+              <w:t>Varchar</w:t>
             </w:r>
           </w:p>
         </w:tc>
@@ -1638,6 +1626,174 @@
       </w:tr>
       <w:tr>
         <w:trPr>
+          <w:trHeight w:val="260"/>
+        </w:trPr>
+        <w:tc>
+          <w:tcPr>
+            <w:tcW w:w="2581" w:type="dxa"/>
+            <w:vAlign w:val="center"/>
+          </w:tcPr>
+          <w:p>
+            <w:pPr>
+              <w:jc w:val="center"/>
+              <w:rPr>
+                <w:rFonts w:ascii="Century Gothic" w:hAnsi="Century Gothic"/>
+              </w:rPr>
+            </w:pPr>
+            <w:proofErr w:type="spellStart"/>
+            <w:r>
+              <w:rPr>
+                <w:rFonts w:ascii="Century Gothic" w:hAnsi="Century Gothic"/>
+              </w:rPr>
+              <w:t>email_address</w:t>
+            </w:r>
+            <w:proofErr w:type="spellEnd"/>
+          </w:p>
+        </w:tc>
+        <w:tc>
+          <w:tcPr>
+            <w:tcW w:w="1644" w:type="dxa"/>
+            <w:vAlign w:val="center"/>
+          </w:tcPr>
+          <w:p>
+            <w:pPr>
+              <w:jc w:val="center"/>
+              <w:rPr>
+                <w:rFonts w:ascii="Century Gothic" w:hAnsi="Century Gothic"/>
+              </w:rPr>
+            </w:pPr>
+            <w:r>
+              <w:rPr>
+                <w:rFonts w:ascii="Century Gothic" w:hAnsi="Century Gothic"/>
+              </w:rPr>
+              <w:t>Varchar</w:t>
+            </w:r>
+          </w:p>
+        </w:tc>
+        <w:tc>
+          <w:tcPr>
+            <w:tcW w:w="3420" w:type="dxa"/>
+          </w:tcPr>
+          <w:p>
+            <w:pPr>
+              <w:jc w:val="center"/>
+              <w:rPr>
+                <w:rFonts w:ascii="Century Gothic" w:hAnsi="Century Gothic"/>
+              </w:rPr>
+            </w:pPr>
+            <w:r>
+              <w:rPr>
+                <w:rFonts w:ascii="Century Gothic" w:hAnsi="Century Gothic"/>
+              </w:rPr>
+              <w:t>Not Null</w:t>
+            </w:r>
+          </w:p>
+        </w:tc>
+        <w:tc>
+          <w:tcPr>
+            <w:tcW w:w="1753" w:type="dxa"/>
+            <w:vAlign w:val="center"/>
+          </w:tcPr>
+          <w:p>
+            <w:pPr>
+              <w:jc w:val="center"/>
+              <w:rPr>
+                <w:rFonts w:ascii="Century Gothic" w:hAnsi="Century Gothic"/>
+              </w:rPr>
+            </w:pPr>
+            <w:r>
+              <w:rPr>
+                <w:rFonts w:ascii="Century Gothic" w:hAnsi="Century Gothic"/>
+              </w:rPr>
+              <w:t>30</w:t>
+            </w:r>
+          </w:p>
+        </w:tc>
+      </w:tr>
+      <w:tr>
+        <w:trPr>
+          <w:trHeight w:val="260"/>
+        </w:trPr>
+        <w:tc>
+          <w:tcPr>
+            <w:tcW w:w="2581" w:type="dxa"/>
+            <w:vAlign w:val="center"/>
+          </w:tcPr>
+          <w:p>
+            <w:pPr>
+              <w:jc w:val="center"/>
+              <w:rPr>
+                <w:rFonts w:ascii="Century Gothic" w:hAnsi="Century Gothic"/>
+              </w:rPr>
+            </w:pPr>
+            <w:proofErr w:type="spellStart"/>
+            <w:r>
+              <w:rPr>
+                <w:rFonts w:ascii="Century Gothic" w:hAnsi="Century Gothic"/>
+              </w:rPr>
+              <w:t>last_active</w:t>
+            </w:r>
+            <w:proofErr w:type="spellEnd"/>
+          </w:p>
+        </w:tc>
+        <w:tc>
+          <w:tcPr>
+            <w:tcW w:w="1644" w:type="dxa"/>
+            <w:vAlign w:val="center"/>
+          </w:tcPr>
+          <w:p>
+            <w:pPr>
+              <w:jc w:val="center"/>
+              <w:rPr>
+                <w:rFonts w:ascii="Century Gothic" w:hAnsi="Century Gothic"/>
+              </w:rPr>
+            </w:pPr>
+            <w:proofErr w:type="spellStart"/>
+            <w:r>
+              <w:rPr>
+                <w:rFonts w:ascii="Century Gothic" w:hAnsi="Century Gothic"/>
+              </w:rPr>
+              <w:t>DateTime</w:t>
+            </w:r>
+            <w:proofErr w:type="spellEnd"/>
+          </w:p>
+        </w:tc>
+        <w:tc>
+          <w:tcPr>
+            <w:tcW w:w="3420" w:type="dxa"/>
+          </w:tcPr>
+          <w:p>
+            <w:pPr>
+              <w:jc w:val="center"/>
+              <w:rPr>
+                <w:rFonts w:ascii="Century Gothic" w:hAnsi="Century Gothic"/>
+              </w:rPr>
+            </w:pPr>
+            <w:r>
+              <w:rPr>
+                <w:rFonts w:ascii="Century Gothic" w:hAnsi="Century Gothic"/>
+              </w:rPr>
+              <w:t>Not Null</w:t>
+            </w:r>
+          </w:p>
+        </w:tc>
+        <w:tc>
+          <w:tcPr>
+            <w:tcW w:w="1753" w:type="dxa"/>
+            <w:vAlign w:val="center"/>
+          </w:tcPr>
+          <w:p>
+            <w:pPr>
+              <w:jc w:val="center"/>
+              <w:rPr>
+                <w:rFonts w:ascii="Century Gothic" w:hAnsi="Century Gothic"/>
+              </w:rPr>
+            </w:pPr>
+          </w:p>
+        </w:tc>
+      </w:tr>
+      <w:tr>
+        <w:trPr>
           <w:trHeight w:val="240"/>
         </w:trPr>
         <w:tc>
@@ -1676,7 +1832,7 @@
               <w:rPr>
                 <w:rFonts w:ascii="Century Gothic" w:hAnsi="Century Gothic"/>
               </w:rPr>
-              <w:t>String</w:t>
+              <w:t>Varchar</w:t>
             </w:r>
           </w:p>
         </w:tc>
@@ -1919,7 +2075,7 @@
               <w:rPr>
                 <w:rFonts w:ascii="Century Gothic" w:hAnsi="Century Gothic"/>
               </w:rPr>
-              <w:t>Number</w:t>
+              <w:t>Integer</w:t>
             </w:r>
           </w:p>
         </w:tc>
@@ -1960,12 +2116,6 @@
                 <w:rFonts w:ascii="Century Gothic" w:hAnsi="Century Gothic"/>
               </w:rPr>
             </w:pPr>
-            <w:r>
-              <w:rPr>
-                <w:rFonts w:ascii="Century Gothic" w:hAnsi="Century Gothic"/>
-              </w:rPr>
-              <w:t>10</w:t>
-            </w:r>
           </w:p>
         </w:tc>
       </w:tr>
@@ -2009,7 +2159,7 @@
               <w:rPr>
                 <w:rFonts w:ascii="Century Gothic" w:hAnsi="Century Gothic"/>
               </w:rPr>
-              <w:t>String</w:t>
+              <w:t>Varchar</w:t>
             </w:r>
           </w:p>
         </w:tc>
@@ -2093,7 +2243,7 @@
               <w:rPr>
                 <w:rFonts w:ascii="Century Gothic" w:hAnsi="Century Gothic"/>
               </w:rPr>
-              <w:t>String</w:t>
+              <w:t>Varchar</w:t>
             </w:r>
           </w:p>
         </w:tc>
@@ -2334,7 +2484,7 @@
               <w:rPr>
                 <w:rFonts w:ascii="Century Gothic" w:hAnsi="Century Gothic"/>
               </w:rPr>
-              <w:t>Number</w:t>
+              <w:t>Integer</w:t>
             </w:r>
           </w:p>
         </w:tc>
@@ -2420,7 +2570,7 @@
               <w:rPr>
                 <w:rFonts w:ascii="Century Gothic" w:hAnsi="Century Gothic"/>
               </w:rPr>
-              <w:t>Number</w:t>
+              <w:t>Integer</w:t>
             </w:r>
           </w:p>
         </w:tc>
@@ -2500,7 +2650,7 @@
               <w:rPr>
                 <w:rFonts w:ascii="Century Gothic" w:hAnsi="Century Gothic"/>
               </w:rPr>
-              <w:t>Number</w:t>
+              <w:t>Integer</w:t>
             </w:r>
           </w:p>
         </w:tc>
@@ -2535,18 +2685,96 @@
                 <w:rFonts w:ascii="Century Gothic" w:hAnsi="Century Gothic"/>
               </w:rPr>
             </w:pPr>
+          </w:p>
+        </w:tc>
+      </w:tr>
+      <w:tr>
+        <w:trPr>
+          <w:trHeight w:val="261"/>
+        </w:trPr>
+        <w:tc>
+          <w:tcPr>
+            <w:tcW w:w="2605" w:type="dxa"/>
+            <w:vAlign w:val="center"/>
+          </w:tcPr>
+          <w:p>
+            <w:pPr>
+              <w:jc w:val="center"/>
+              <w:rPr>
+                <w:rFonts w:ascii="Century Gothic" w:hAnsi="Century Gothic"/>
+              </w:rPr>
+            </w:pPr>
+            <w:r>
+              <w:rPr>
+                <w:rFonts w:ascii="Century Gothic" w:hAnsi="Century Gothic"/>
+              </w:rPr>
+              <w:t>budget</w:t>
+            </w:r>
+          </w:p>
+        </w:tc>
+        <w:tc>
+          <w:tcPr>
+            <w:tcW w:w="1620" w:type="dxa"/>
+            <w:vAlign w:val="center"/>
+          </w:tcPr>
+          <w:p>
+            <w:pPr>
+              <w:jc w:val="center"/>
+              <w:rPr>
+                <w:rFonts w:ascii="Century Gothic" w:hAnsi="Century Gothic"/>
+              </w:rPr>
+            </w:pPr>
+            <w:r>
+              <w:rPr>
+                <w:rFonts w:ascii="Century Gothic" w:hAnsi="Century Gothic"/>
+              </w:rPr>
+              <w:t>Decimal</w:t>
+            </w:r>
+          </w:p>
+        </w:tc>
+        <w:tc>
+          <w:tcPr>
+            <w:tcW w:w="3420" w:type="dxa"/>
+          </w:tcPr>
+          <w:p>
+            <w:pPr>
+              <w:jc w:val="center"/>
+              <w:rPr>
+                <w:rFonts w:ascii="Century Gothic" w:hAnsi="Century Gothic"/>
+              </w:rPr>
+            </w:pPr>
+          </w:p>
+        </w:tc>
+        <w:tc>
+          <w:tcPr>
+            <w:tcW w:w="1790" w:type="dxa"/>
+            <w:vAlign w:val="center"/>
+          </w:tcPr>
+          <w:p>
+            <w:pPr>
+              <w:jc w:val="center"/>
+              <w:rPr>
+                <w:rFonts w:ascii="Century Gothic" w:hAnsi="Century Gothic"/>
+              </w:rPr>
+            </w:pPr>
             <w:r>
               <w:rPr>
                 <w:rFonts w:ascii="Century Gothic" w:hAnsi="Century Gothic"/>
               </w:rPr>
               <w:t>10</w:t>
             </w:r>
-          </w:p>
-        </w:tc>
-      </w:tr>
-      <w:tr>
-        <w:trPr>
-          <w:trHeight w:val="261"/>
+            <w:r>
+              <w:rPr>
+                <w:rFonts w:ascii="Century Gothic" w:hAnsi="Century Gothic"/>
+              </w:rPr>
+              <w:t>,2</w:t>
+            </w:r>
+          </w:p>
+        </w:tc>
+      </w:tr>
+      <w:tr>
+        <w:trPr>
+          <w:trHeight w:val="242"/>
         </w:trPr>
         <w:tc>
           <w:tcPr>
@@ -2564,7 +2792,7 @@
               <w:rPr>
                 <w:rFonts w:ascii="Century Gothic" w:hAnsi="Century Gothic"/>
               </w:rPr>
-              <w:t>budget</w:t>
+              <w:t>status</w:t>
             </w:r>
           </w:p>
         </w:tc>
@@ -2584,85 +2812,7 @@
               <w:rPr>
                 <w:rFonts w:ascii="Century Gothic" w:hAnsi="Century Gothic"/>
               </w:rPr>
-              <w:t>Decimal</w:t>
-            </w:r>
-          </w:p>
-        </w:tc>
-        <w:tc>
-          <w:tcPr>
-            <w:tcW w:w="3420" w:type="dxa"/>
-          </w:tcPr>
-          <w:p>
-            <w:pPr>
-              <w:jc w:val="center"/>
-              <w:rPr>
-                <w:rFonts w:ascii="Century Gothic" w:hAnsi="Century Gothic"/>
-              </w:rPr>
-            </w:pPr>
-          </w:p>
-        </w:tc>
-        <w:tc>
-          <w:tcPr>
-            <w:tcW w:w="1790" w:type="dxa"/>
-            <w:vAlign w:val="center"/>
-          </w:tcPr>
-          <w:p>
-            <w:pPr>
-              <w:jc w:val="center"/>
-              <w:rPr>
-                <w:rFonts w:ascii="Century Gothic" w:hAnsi="Century Gothic"/>
-              </w:rPr>
-            </w:pPr>
-            <w:r>
-              <w:rPr>
-                <w:rFonts w:ascii="Century Gothic" w:hAnsi="Century Gothic"/>
-              </w:rPr>
-              <w:t>10</w:t>
-            </w:r>
-          </w:p>
-        </w:tc>
-      </w:tr>
-      <w:tr>
-        <w:trPr>
-          <w:trHeight w:val="242"/>
-        </w:trPr>
-        <w:tc>
-          <w:tcPr>
-            <w:tcW w:w="2605" w:type="dxa"/>
-            <w:vAlign w:val="center"/>
-          </w:tcPr>
-          <w:p>
-            <w:pPr>
-              <w:jc w:val="center"/>
-              <w:rPr>
-                <w:rFonts w:ascii="Century Gothic" w:hAnsi="Century Gothic"/>
-              </w:rPr>
-            </w:pPr>
-            <w:r>
-              <w:rPr>
-                <w:rFonts w:ascii="Century Gothic" w:hAnsi="Century Gothic"/>
-              </w:rPr>
-              <w:t>status</w:t>
-            </w:r>
-          </w:p>
-        </w:tc>
-        <w:tc>
-          <w:tcPr>
-            <w:tcW w:w="1620" w:type="dxa"/>
-            <w:vAlign w:val="center"/>
-          </w:tcPr>
-          <w:p>
-            <w:pPr>
-              <w:jc w:val="center"/>
-              <w:rPr>
-                <w:rFonts w:ascii="Century Gothic" w:hAnsi="Century Gothic"/>
-              </w:rPr>
-            </w:pPr>
-            <w:r>
-              <w:rPr>
-                <w:rFonts w:ascii="Century Gothic" w:hAnsi="Century Gothic"/>
-              </w:rPr>
-              <w:t>String</w:t>
+              <w:t>Varchar</w:t>
             </w:r>
           </w:p>
         </w:tc>
@@ -2780,7 +2930,6 @@
                 <w:b/>
                 <w:bCs/>
               </w:rPr>
-              <w:lastRenderedPageBreak/>
               <w:t>referral</w:t>
             </w:r>
           </w:p>
@@ -2932,7 +3081,7 @@
               <w:rPr>
                 <w:rFonts w:ascii="Century Gothic" w:hAnsi="Century Gothic"/>
               </w:rPr>
-              <w:t>Number</w:t>
+              <w:t>Integer</w:t>
             </w:r>
           </w:p>
         </w:tc>
@@ -3018,7 +3167,7 @@
               <w:rPr>
                 <w:rFonts w:ascii="Century Gothic" w:hAnsi="Century Gothic"/>
               </w:rPr>
-              <w:t>Number</w:t>
+              <w:t>Integer</w:t>
             </w:r>
           </w:p>
         </w:tc>
@@ -3096,7 +3245,7 @@
               <w:rPr>
                 <w:rFonts w:ascii="Century Gothic" w:hAnsi="Century Gothic"/>
               </w:rPr>
-              <w:t>String</w:t>
+              <w:t>Varchar</w:t>
             </w:r>
           </w:p>
         </w:tc>
@@ -3135,6 +3284,98 @@
               <w:rPr>
                 <w:rFonts w:ascii="Century Gothic" w:hAnsi="Century Gothic"/>
               </w:rPr>
+              <w:t>5</w:t>
+            </w:r>
+            <w:r>
+              <w:rPr>
+                <w:rFonts w:ascii="Century Gothic" w:hAnsi="Century Gothic"/>
+              </w:rPr>
+              <w:t>0</w:t>
+            </w:r>
+          </w:p>
+        </w:tc>
+      </w:tr>
+      <w:tr>
+        <w:trPr>
+          <w:trHeight w:val="261"/>
+        </w:trPr>
+        <w:tc>
+          <w:tcPr>
+            <w:tcW w:w="2605" w:type="dxa"/>
+            <w:vAlign w:val="center"/>
+          </w:tcPr>
+          <w:p>
+            <w:pPr>
+              <w:jc w:val="center"/>
+              <w:rPr>
+                <w:rFonts w:ascii="Century Gothic" w:hAnsi="Century Gothic"/>
+              </w:rPr>
+            </w:pPr>
+            <w:proofErr w:type="spellStart"/>
+            <w:r>
+              <w:rPr>
+                <w:rFonts w:ascii="Century Gothic" w:hAnsi="Century Gothic"/>
+              </w:rPr>
+              <w:t>email_address</w:t>
+            </w:r>
+            <w:proofErr w:type="spellEnd"/>
+          </w:p>
+        </w:tc>
+        <w:tc>
+          <w:tcPr>
+            <w:tcW w:w="1620" w:type="dxa"/>
+            <w:vAlign w:val="center"/>
+          </w:tcPr>
+          <w:p>
+            <w:pPr>
+              <w:jc w:val="center"/>
+              <w:rPr>
+                <w:rFonts w:ascii="Century Gothic" w:hAnsi="Century Gothic"/>
+              </w:rPr>
+            </w:pPr>
+            <w:r>
+              <w:rPr>
+                <w:rFonts w:ascii="Century Gothic" w:hAnsi="Century Gothic"/>
+              </w:rPr>
+              <w:t>Varchar</w:t>
+            </w:r>
+          </w:p>
+        </w:tc>
+        <w:tc>
+          <w:tcPr>
+            <w:tcW w:w="3367" w:type="dxa"/>
+          </w:tcPr>
+          <w:p>
+            <w:pPr>
+              <w:jc w:val="center"/>
+              <w:rPr>
+                <w:rFonts w:ascii="Century Gothic" w:hAnsi="Century Gothic"/>
+              </w:rPr>
+            </w:pPr>
+            <w:r>
+              <w:rPr>
+                <w:rFonts w:ascii="Century Gothic" w:hAnsi="Century Gothic"/>
+              </w:rPr>
+              <w:t>Not Null</w:t>
+            </w:r>
+          </w:p>
+        </w:tc>
+        <w:tc>
+          <w:tcPr>
+            <w:tcW w:w="1901" w:type="dxa"/>
+            <w:vAlign w:val="center"/>
+          </w:tcPr>
+          <w:p>
+            <w:pPr>
+              <w:jc w:val="center"/>
+              <w:rPr>
+                <w:rFonts w:ascii="Century Gothic" w:hAnsi="Century Gothic"/>
+              </w:rPr>
+            </w:pPr>
+            <w:r>
+              <w:rPr>
+                <w:rFonts w:ascii="Century Gothic" w:hAnsi="Century Gothic"/>
+              </w:rPr>
               <w:t>30</w:t>
             </w:r>
           </w:p>
@@ -3142,7 +3383,7 @@
       </w:tr>
       <w:tr>
         <w:trPr>
-          <w:trHeight w:val="261"/>
+          <w:trHeight w:val="242"/>
         </w:trPr>
         <w:tc>
           <w:tcPr>
@@ -3161,7 +3402,13 @@
               <w:rPr>
                 <w:rFonts w:ascii="Century Gothic" w:hAnsi="Century Gothic"/>
               </w:rPr>
-              <w:t>email_address</w:t>
+              <w:t>contact_</w:t>
+            </w:r>
+            <w:r>
+              <w:rPr>
+                <w:rFonts w:ascii="Century Gothic" w:hAnsi="Century Gothic"/>
+              </w:rPr>
+              <w:t>number</w:t>
             </w:r>
             <w:proofErr w:type="spellEnd"/>
           </w:p>
@@ -3182,7 +3429,7 @@
               <w:rPr>
                 <w:rFonts w:ascii="Century Gothic" w:hAnsi="Century Gothic"/>
               </w:rPr>
-              <w:t>String</w:t>
+              <w:t>Varchar</w:t>
             </w:r>
           </w:p>
         </w:tc>
@@ -3221,7 +3468,7 @@
               <w:rPr>
                 <w:rFonts w:ascii="Century Gothic" w:hAnsi="Century Gothic"/>
               </w:rPr>
-              <w:t>30</w:t>
+              <w:t>15</w:t>
             </w:r>
           </w:p>
         </w:tc>
@@ -3242,14 +3489,12 @@
                 <w:rFonts w:ascii="Century Gothic" w:hAnsi="Century Gothic"/>
               </w:rPr>
             </w:pPr>
-            <w:proofErr w:type="spellStart"/>
-            <w:r>
-              <w:rPr>
-                <w:rFonts w:ascii="Century Gothic" w:hAnsi="Century Gothic"/>
-              </w:rPr>
-              <w:t>contact_number</w:t>
-            </w:r>
-            <w:proofErr w:type="spellEnd"/>
+            <w:r>
+              <w:rPr>
+                <w:rFonts w:ascii="Century Gothic" w:hAnsi="Century Gothic"/>
+              </w:rPr>
+              <w:t>type</w:t>
+            </w:r>
           </w:p>
         </w:tc>
         <w:tc>
@@ -3268,7 +3513,7 @@
               <w:rPr>
                 <w:rFonts w:ascii="Century Gothic" w:hAnsi="Century Gothic"/>
               </w:rPr>
-              <w:t>String</w:t>
+              <w:t>Char</w:t>
             </w:r>
           </w:p>
         </w:tc>
@@ -3307,7 +3552,97 @@
               <w:rPr>
                 <w:rFonts w:ascii="Century Gothic" w:hAnsi="Century Gothic"/>
               </w:rPr>
-              <w:t>15</w:t>
+              <w:t>1</w:t>
+            </w:r>
+          </w:p>
+        </w:tc>
+      </w:tr>
+      <w:tr>
+        <w:trPr>
+          <w:trHeight w:val="242"/>
+        </w:trPr>
+        <w:tc>
+          <w:tcPr>
+            <w:tcW w:w="2605" w:type="dxa"/>
+            <w:vAlign w:val="center"/>
+          </w:tcPr>
+          <w:p>
+            <w:pPr>
+              <w:jc w:val="center"/>
+              <w:rPr>
+                <w:rFonts w:ascii="Century Gothic" w:hAnsi="Century Gothic"/>
+              </w:rPr>
+            </w:pPr>
+            <w:r>
+              <w:rPr>
+                <w:rFonts w:ascii="Century Gothic" w:hAnsi="Century Gothic"/>
+              </w:rPr>
+              <w:t>status</w:t>
+            </w:r>
+          </w:p>
+        </w:tc>
+        <w:tc>
+          <w:tcPr>
+            <w:tcW w:w="1620" w:type="dxa"/>
+            <w:vAlign w:val="center"/>
+          </w:tcPr>
+          <w:p>
+            <w:pPr>
+              <w:jc w:val="center"/>
+              <w:rPr>
+                <w:rFonts w:ascii="Century Gothic" w:hAnsi="Century Gothic"/>
+              </w:rPr>
+            </w:pPr>
+            <w:r>
+              <w:rPr>
+                <w:rFonts w:ascii="Century Gothic" w:hAnsi="Century Gothic"/>
+              </w:rPr>
+              <w:t>C</w:t>
+            </w:r>
+            <w:r>
+              <w:rPr>
+                <w:rFonts w:ascii="Century Gothic" w:hAnsi="Century Gothic"/>
+              </w:rPr>
+              <w:t>har</w:t>
+            </w:r>
+          </w:p>
+        </w:tc>
+        <w:tc>
+          <w:tcPr>
+            <w:tcW w:w="3367" w:type="dxa"/>
+          </w:tcPr>
+          <w:p>
+            <w:pPr>
+              <w:jc w:val="center"/>
+              <w:rPr>
+                <w:rFonts w:ascii="Century Gothic" w:hAnsi="Century Gothic"/>
+              </w:rPr>
+            </w:pPr>
+            <w:r>
+              <w:rPr>
+                <w:rFonts w:ascii="Century Gothic" w:hAnsi="Century Gothic"/>
+              </w:rPr>
+              <w:t>Not Null</w:t>
+            </w:r>
+          </w:p>
+        </w:tc>
+        <w:tc>
+          <w:tcPr>
+            <w:tcW w:w="1901" w:type="dxa"/>
+            <w:vAlign w:val="center"/>
+          </w:tcPr>
+          <w:p>
+            <w:pPr>
+              <w:jc w:val="center"/>
+              <w:rPr>
+                <w:rFonts w:ascii="Century Gothic" w:hAnsi="Century Gothic"/>
+              </w:rPr>
+            </w:pPr>
+            <w:r>
+              <w:rPr>
+                <w:rFonts w:ascii="Century Gothic" w:hAnsi="Century Gothic"/>
+              </w:rPr>
+              <w:t>1</w:t>
             </w:r>
           </w:p>
         </w:tc>
@@ -3509,7 +3844,7 @@
               <w:rPr>
                 <w:rFonts w:ascii="Century Gothic" w:hAnsi="Century Gothic"/>
               </w:rPr>
-              <w:t>Number</w:t>
+              <w:t>Integer</w:t>
             </w:r>
           </w:p>
         </w:tc>
@@ -3574,7 +3909,13 @@
               <w:rPr>
                 <w:rFonts w:ascii="Century Gothic" w:hAnsi="Century Gothic"/>
               </w:rPr>
-              <w:t>event_id</w:t>
+              <w:t>sponsee</w:t>
+            </w:r>
+            <w:r>
+              <w:rPr>
+                <w:rFonts w:ascii="Century Gothic" w:hAnsi="Century Gothic"/>
+              </w:rPr>
+              <w:t>_id</w:t>
             </w:r>
             <w:proofErr w:type="spellEnd"/>
           </w:p>
@@ -3595,7 +3936,7 @@
               <w:rPr>
                 <w:rFonts w:ascii="Century Gothic" w:hAnsi="Century Gothic"/>
               </w:rPr>
-              <w:t>Number</w:t>
+              <w:t>Integer</w:t>
             </w:r>
           </w:p>
         </w:tc>
@@ -3675,7 +4016,7 @@
               <w:rPr>
                 <w:rFonts w:ascii="Century Gothic" w:hAnsi="Century Gothic"/>
               </w:rPr>
-              <w:t>Number</w:t>
+              <w:t>Integer</w:t>
             </w:r>
           </w:p>
         </w:tc>
@@ -3794,6 +4135,12 @@
               </w:rPr>
               <w:t>10</w:t>
             </w:r>
+            <w:r>
+              <w:rPr>
+                <w:rFonts w:ascii="Century Gothic" w:hAnsi="Century Gothic"/>
+              </w:rPr>
+              <w:t>,2</w:t>
+            </w:r>
           </w:p>
         </w:tc>
       </w:tr>
@@ -3835,12 +4182,20 @@
                 <w:rFonts w:ascii="Century Gothic" w:hAnsi="Century Gothic"/>
               </w:rPr>
             </w:pPr>
+            <w:proofErr w:type="spellStart"/>
             <w:r>
               <w:rPr>
                 <w:rFonts w:ascii="Century Gothic" w:hAnsi="Century Gothic"/>
               </w:rPr>
               <w:t>Date</w:t>
             </w:r>
+            <w:r>
+              <w:rPr>
+                <w:rFonts w:ascii="Century Gothic" w:hAnsi="Century Gothic"/>
+              </w:rPr>
+              <w:t>Time</w:t>
+            </w:r>
+            <w:proofErr w:type="spellEnd"/>
           </w:p>
         </w:tc>
         <w:tc>
@@ -3898,7 +4253,13 @@
               <w:rPr>
                 <w:rFonts w:ascii="Century Gothic" w:hAnsi="Century Gothic"/>
               </w:rPr>
-              <w:t>deposit_slip</w:t>
+              <w:t>transaction</w:t>
+            </w:r>
+            <w:r>
+              <w:rPr>
+                <w:rFonts w:ascii="Century Gothic" w:hAnsi="Century Gothic"/>
+              </w:rPr>
+              <w:t>_slip</w:t>
             </w:r>
             <w:proofErr w:type="spellEnd"/>
           </w:p>
@@ -3919,7 +4280,7 @@
               <w:rPr>
                 <w:rFonts w:ascii="Century Gothic" w:hAnsi="Century Gothic"/>
               </w:rPr>
-              <w:t>String</w:t>
+              <w:t>Varchar</w:t>
             </w:r>
           </w:p>
         </w:tc>
@@ -4003,7 +4364,13 @@
               <w:rPr>
                 <w:rFonts w:ascii="Century Gothic" w:hAnsi="Century Gothic"/>
               </w:rPr>
-              <w:t>String</w:t>
+              <w:t>C</w:t>
+            </w:r>
+            <w:r>
+              <w:rPr>
+                <w:rFonts w:ascii="Century Gothic" w:hAnsi="Century Gothic"/>
+              </w:rPr>
+              <w:t>har</w:t>
             </w:r>
           </w:p>
         </w:tc>
@@ -4246,7 +4613,7 @@
               <w:rPr>
                 <w:rFonts w:ascii="Century Gothic" w:hAnsi="Century Gothic"/>
               </w:rPr>
-              <w:t>Number</w:t>
+              <w:t>Integer</w:t>
             </w:r>
           </w:p>
         </w:tc>
@@ -4332,7 +4699,7 @@
               <w:rPr>
                 <w:rFonts w:ascii="Century Gothic" w:hAnsi="Century Gothic"/>
               </w:rPr>
-              <w:t>Number</w:t>
+              <w:t>Integer</w:t>
             </w:r>
           </w:p>
         </w:tc>
@@ -4412,7 +4779,7 @@
               <w:rPr>
                 <w:rFonts w:ascii="Century Gothic" w:hAnsi="Century Gothic"/>
               </w:rPr>
-              <w:t>Number</w:t>
+              <w:t>Integer</w:t>
             </w:r>
           </w:p>
         </w:tc>
@@ -4490,7 +4857,7 @@
               <w:rPr>
                 <w:rFonts w:ascii="Century Gothic" w:hAnsi="Century Gothic"/>
               </w:rPr>
-              <w:t>Number</w:t>
+              <w:t>Integer</w:t>
             </w:r>
           </w:p>
         </w:tc>
@@ -4536,6 +4903,90 @@
       </w:tr>
       <w:tr>
         <w:trPr>
+          <w:trHeight w:val="261"/>
+        </w:trPr>
+        <w:tc>
+          <w:tcPr>
+            <w:tcW w:w="2605" w:type="dxa"/>
+            <w:vAlign w:val="center"/>
+          </w:tcPr>
+          <w:p>
+            <w:pPr>
+              <w:jc w:val="center"/>
+              <w:rPr>
+                <w:rFonts w:ascii="Century Gothic" w:hAnsi="Century Gothic"/>
+              </w:rPr>
+            </w:pPr>
+            <w:r>
+              <w:rPr>
+                <w:rFonts w:ascii="Century Gothic" w:hAnsi="Century Gothic"/>
+              </w:rPr>
+              <w:t>comment</w:t>
+            </w:r>
+          </w:p>
+        </w:tc>
+        <w:tc>
+          <w:tcPr>
+            <w:tcW w:w="1620" w:type="dxa"/>
+            <w:vAlign w:val="center"/>
+          </w:tcPr>
+          <w:p>
+            <w:pPr>
+              <w:jc w:val="center"/>
+              <w:rPr>
+                <w:rFonts w:ascii="Century Gothic" w:hAnsi="Century Gothic"/>
+              </w:rPr>
+            </w:pPr>
+            <w:r>
+              <w:rPr>
+                <w:rFonts w:ascii="Century Gothic" w:hAnsi="Century Gothic"/>
+              </w:rPr>
+              <w:t>Varchar</w:t>
+            </w:r>
+          </w:p>
+        </w:tc>
+        <w:tc>
+          <w:tcPr>
+            <w:tcW w:w="3420" w:type="dxa"/>
+          </w:tcPr>
+          <w:p>
+            <w:pPr>
+              <w:jc w:val="center"/>
+              <w:rPr>
+                <w:rFonts w:ascii="Century Gothic" w:hAnsi="Century Gothic"/>
+              </w:rPr>
+            </w:pPr>
+            <w:r>
+              <w:rPr>
+                <w:rFonts w:ascii="Century Gothic" w:hAnsi="Century Gothic"/>
+              </w:rPr>
+              <w:t>Not Null</w:t>
+            </w:r>
+          </w:p>
+        </w:tc>
+        <w:tc>
+          <w:tcPr>
+            <w:tcW w:w="1815" w:type="dxa"/>
+            <w:vAlign w:val="center"/>
+          </w:tcPr>
+          <w:p>
+            <w:pPr>
+              <w:jc w:val="center"/>
+              <w:rPr>
+                <w:rFonts w:ascii="Century Gothic" w:hAnsi="Century Gothic"/>
+              </w:rPr>
+            </w:pPr>
+            <w:r>
+              <w:rPr>
+                <w:rFonts w:ascii="Century Gothic" w:hAnsi="Century Gothic"/>
+              </w:rPr>
+              <w:t>140</w:t>
+            </w:r>
+          </w:p>
+        </w:tc>
+      </w:tr>
+      <w:tr>
+        <w:trPr>
           <w:trHeight w:val="242"/>
         </w:trPr>
         <w:tc>
@@ -4574,7 +5025,13 @@
               <w:rPr>
                 <w:rFonts w:ascii="Century Gothic" w:hAnsi="Century Gothic"/>
               </w:rPr>
-              <w:t>String</w:t>
+              <w:t>C</w:t>
+            </w:r>
+            <w:r>
+              <w:rPr>
+                <w:rFonts w:ascii="Century Gothic" w:hAnsi="Century Gothic"/>
+              </w:rPr>
+              <w:t>har</w:t>
             </w:r>
           </w:p>
         </w:tc>
@@ -4817,7 +5274,7 @@
               <w:rPr>
                 <w:rFonts w:ascii="Century Gothic" w:hAnsi="Century Gothic"/>
               </w:rPr>
-              <w:t>Number</w:t>
+              <w:t>Integer</w:t>
             </w:r>
           </w:p>
         </w:tc>
@@ -4901,7 +5358,7 @@
               <w:rPr>
                 <w:rFonts w:ascii="Century Gothic" w:hAnsi="Century Gothic"/>
               </w:rPr>
-              <w:t>String</w:t>
+              <w:t>Varchar</w:t>
             </w:r>
           </w:p>
         </w:tc>
@@ -4985,7 +5442,7 @@
               <w:rPr>
                 <w:rFonts w:ascii="Century Gothic" w:hAnsi="Century Gothic"/>
               </w:rPr>
-              <w:t>String</w:t>
+              <w:t>Varchar</w:t>
             </w:r>
           </w:p>
         </w:tc>
@@ -5042,23 +5499,509 @@
     <w:tbl>
       <w:tblPr>
         <w:tblStyle w:val="TableGrid"/>
-        <w:tblW w:w="9415" w:type="dxa"/>
+        <w:tblW w:w="9460" w:type="dxa"/>
         <w:tblLook w:val="04A0" w:firstRow="1" w:lastRow="0" w:firstColumn="1" w:lastColumn="0" w:noHBand="0" w:noVBand="1"/>
       </w:tblPr>
       <w:tblGrid>
-        <w:gridCol w:w="2655"/>
-        <w:gridCol w:w="1651"/>
-        <w:gridCol w:w="3486"/>
+        <w:gridCol w:w="2605"/>
+        <w:gridCol w:w="50"/>
+        <w:gridCol w:w="1570"/>
+        <w:gridCol w:w="81"/>
+        <w:gridCol w:w="3339"/>
+        <w:gridCol w:w="147"/>
         <w:gridCol w:w="1623"/>
+        <w:gridCol w:w="45"/>
       </w:tblGrid>
       <w:tr>
         <w:trPr>
+          <w:trHeight w:val="261"/>
+        </w:trPr>
+        <w:tc>
+          <w:tcPr>
+            <w:tcW w:w="9460" w:type="dxa"/>
+            <w:gridSpan w:val="8"/>
+          </w:tcPr>
+          <w:p>
+            <w:pPr>
+              <w:jc w:val="center"/>
+              <w:rPr>
+                <w:rFonts w:ascii="Century Gothic" w:hAnsi="Century Gothic"/>
+                <w:b/>
+                <w:bCs/>
+              </w:rPr>
+            </w:pPr>
+            <w:proofErr w:type="spellStart"/>
+            <w:r>
+              <w:rPr>
+                <w:rFonts w:ascii="Century Gothic" w:hAnsi="Century Gothic"/>
+                <w:b/>
+                <w:bCs/>
+              </w:rPr>
+              <w:t>event_signatory</w:t>
+            </w:r>
+            <w:proofErr w:type="spellEnd"/>
+          </w:p>
+        </w:tc>
+      </w:tr>
+      <w:tr>
+        <w:trPr>
+          <w:trHeight w:val="261"/>
+        </w:trPr>
+        <w:tc>
+          <w:tcPr>
+            <w:tcW w:w="2605" w:type="dxa"/>
+            <w:vAlign w:val="center"/>
+          </w:tcPr>
+          <w:p>
+            <w:pPr>
+              <w:jc w:val="center"/>
+              <w:rPr>
+                <w:rFonts w:ascii="Century Gothic" w:hAnsi="Century Gothic"/>
+                <w:b/>
+                <w:bCs/>
+              </w:rPr>
+            </w:pPr>
+            <w:r>
+              <w:rPr>
+                <w:rFonts w:ascii="Century Gothic" w:hAnsi="Century Gothic"/>
+                <w:b/>
+                <w:bCs/>
+              </w:rPr>
+              <w:t>Field Name</w:t>
+            </w:r>
+          </w:p>
+        </w:tc>
+        <w:tc>
+          <w:tcPr>
+            <w:tcW w:w="1620" w:type="dxa"/>
+            <w:gridSpan w:val="2"/>
+            <w:vAlign w:val="center"/>
+          </w:tcPr>
+          <w:p>
+            <w:pPr>
+              <w:jc w:val="center"/>
+              <w:rPr>
+                <w:rFonts w:ascii="Century Gothic" w:hAnsi="Century Gothic"/>
+                <w:b/>
+                <w:bCs/>
+              </w:rPr>
+            </w:pPr>
+            <w:r>
+              <w:rPr>
+                <w:rFonts w:ascii="Century Gothic" w:hAnsi="Century Gothic"/>
+                <w:b/>
+                <w:bCs/>
+              </w:rPr>
+              <w:t>Data Type</w:t>
+            </w:r>
+          </w:p>
+        </w:tc>
+        <w:tc>
+          <w:tcPr>
+            <w:tcW w:w="3420" w:type="dxa"/>
+            <w:gridSpan w:val="2"/>
+          </w:tcPr>
+          <w:p>
+            <w:pPr>
+              <w:jc w:val="center"/>
+              <w:rPr>
+                <w:rFonts w:ascii="Century Gothic" w:hAnsi="Century Gothic"/>
+                <w:b/>
+                <w:bCs/>
+              </w:rPr>
+            </w:pPr>
+            <w:r>
+              <w:rPr>
+                <w:rFonts w:ascii="Century Gothic" w:hAnsi="Century Gothic"/>
+                <w:b/>
+                <w:bCs/>
+              </w:rPr>
+              <w:t>Constraint</w:t>
+            </w:r>
+          </w:p>
+        </w:tc>
+        <w:tc>
+          <w:tcPr>
+            <w:tcW w:w="1815" w:type="dxa"/>
+            <w:gridSpan w:val="3"/>
+            <w:vAlign w:val="center"/>
+          </w:tcPr>
+          <w:p>
+            <w:pPr>
+              <w:jc w:val="center"/>
+              <w:rPr>
+                <w:rFonts w:ascii="Century Gothic" w:hAnsi="Century Gothic"/>
+                <w:b/>
+                <w:bCs/>
+              </w:rPr>
+            </w:pPr>
+            <w:r>
+              <w:rPr>
+                <w:rFonts w:ascii="Century Gothic" w:hAnsi="Century Gothic"/>
+                <w:b/>
+                <w:bCs/>
+              </w:rPr>
+              <w:t>Field Size</w:t>
+            </w:r>
+          </w:p>
+        </w:tc>
+      </w:tr>
+      <w:tr>
+        <w:trPr>
+          <w:trHeight w:val="261"/>
+        </w:trPr>
+        <w:tc>
+          <w:tcPr>
+            <w:tcW w:w="2605" w:type="dxa"/>
+            <w:vAlign w:val="center"/>
+          </w:tcPr>
+          <w:p>
+            <w:pPr>
+              <w:jc w:val="center"/>
+              <w:rPr>
+                <w:rFonts w:ascii="Century Gothic" w:hAnsi="Century Gothic"/>
+              </w:rPr>
+            </w:pPr>
+            <w:r>
+              <w:rPr>
+                <w:rFonts w:ascii="Century Gothic" w:hAnsi="Century Gothic"/>
+              </w:rPr>
+              <w:t>i</w:t>
+            </w:r>
+            <w:r>
+              <w:rPr>
+                <w:rFonts w:ascii="Century Gothic" w:hAnsi="Century Gothic"/>
+              </w:rPr>
+              <w:t>d</w:t>
+            </w:r>
+          </w:p>
+        </w:tc>
+        <w:tc>
+          <w:tcPr>
+            <w:tcW w:w="1620" w:type="dxa"/>
+            <w:gridSpan w:val="2"/>
+            <w:vAlign w:val="center"/>
+          </w:tcPr>
+          <w:p>
+            <w:pPr>
+              <w:jc w:val="center"/>
+              <w:rPr>
+                <w:rFonts w:ascii="Century Gothic" w:hAnsi="Century Gothic"/>
+              </w:rPr>
+            </w:pPr>
+            <w:r>
+              <w:rPr>
+                <w:rFonts w:ascii="Century Gothic" w:hAnsi="Century Gothic"/>
+              </w:rPr>
+              <w:t>Integer</w:t>
+            </w:r>
+          </w:p>
+        </w:tc>
+        <w:tc>
+          <w:tcPr>
+            <w:tcW w:w="3420" w:type="dxa"/>
+            <w:gridSpan w:val="2"/>
+          </w:tcPr>
+          <w:p>
+            <w:pPr>
+              <w:jc w:val="center"/>
+              <w:rPr>
+                <w:rFonts w:ascii="Century Gothic" w:hAnsi="Century Gothic"/>
+              </w:rPr>
+            </w:pPr>
+            <w:r>
+              <w:rPr>
+                <w:rFonts w:ascii="Century Gothic" w:hAnsi="Century Gothic"/>
+              </w:rPr>
+              <w:t>Primary Key, Auto Increment</w:t>
+            </w:r>
+          </w:p>
+        </w:tc>
+        <w:tc>
+          <w:tcPr>
+            <w:tcW w:w="1815" w:type="dxa"/>
+            <w:gridSpan w:val="3"/>
+            <w:vAlign w:val="center"/>
+          </w:tcPr>
+          <w:p>
+            <w:pPr>
+              <w:jc w:val="center"/>
+              <w:rPr>
+                <w:rFonts w:ascii="Century Gothic" w:hAnsi="Century Gothic"/>
+              </w:rPr>
+            </w:pPr>
+          </w:p>
+        </w:tc>
+      </w:tr>
+      <w:tr>
+        <w:trPr>
+          <w:trHeight w:val="261"/>
+        </w:trPr>
+        <w:tc>
+          <w:tcPr>
+            <w:tcW w:w="2605" w:type="dxa"/>
+            <w:vAlign w:val="center"/>
+          </w:tcPr>
+          <w:p>
+            <w:pPr>
+              <w:jc w:val="center"/>
+              <w:rPr>
+                <w:rFonts w:ascii="Century Gothic" w:hAnsi="Century Gothic"/>
+              </w:rPr>
+            </w:pPr>
+            <w:proofErr w:type="spellStart"/>
+            <w:r>
+              <w:rPr>
+                <w:rFonts w:ascii="Century Gothic" w:hAnsi="Century Gothic"/>
+              </w:rPr>
+              <w:t>signatory_id</w:t>
+            </w:r>
+            <w:proofErr w:type="spellEnd"/>
+          </w:p>
+        </w:tc>
+        <w:tc>
+          <w:tcPr>
+            <w:tcW w:w="1620" w:type="dxa"/>
+            <w:gridSpan w:val="2"/>
+            <w:vAlign w:val="center"/>
+          </w:tcPr>
+          <w:p>
+            <w:pPr>
+              <w:jc w:val="center"/>
+              <w:rPr>
+                <w:rFonts w:ascii="Century Gothic" w:hAnsi="Century Gothic"/>
+              </w:rPr>
+            </w:pPr>
+            <w:r>
+              <w:rPr>
+                <w:rFonts w:ascii="Century Gothic" w:hAnsi="Century Gothic"/>
+              </w:rPr>
+              <w:t>Integer</w:t>
+            </w:r>
+          </w:p>
+        </w:tc>
+        <w:tc>
+          <w:tcPr>
+            <w:tcW w:w="3420" w:type="dxa"/>
+            <w:gridSpan w:val="2"/>
+          </w:tcPr>
+          <w:p>
+            <w:pPr>
+              <w:jc w:val="center"/>
+              <w:rPr>
+                <w:rFonts w:ascii="Century Gothic" w:hAnsi="Century Gothic"/>
+              </w:rPr>
+            </w:pPr>
+            <w:r>
+              <w:rPr>
+                <w:rFonts w:ascii="Century Gothic" w:hAnsi="Century Gothic"/>
+              </w:rPr>
+              <w:t>Foreign Key</w:t>
+            </w:r>
+          </w:p>
+        </w:tc>
+        <w:tc>
+          <w:tcPr>
+            <w:tcW w:w="1815" w:type="dxa"/>
+            <w:gridSpan w:val="3"/>
+            <w:vAlign w:val="center"/>
+          </w:tcPr>
+          <w:p>
+            <w:pPr>
+              <w:jc w:val="center"/>
+              <w:rPr>
+                <w:rFonts w:ascii="Century Gothic" w:hAnsi="Century Gothic"/>
+              </w:rPr>
+            </w:pPr>
+          </w:p>
+        </w:tc>
+      </w:tr>
+      <w:tr>
+        <w:trPr>
+          <w:trHeight w:val="261"/>
+        </w:trPr>
+        <w:tc>
+          <w:tcPr>
+            <w:tcW w:w="2605" w:type="dxa"/>
+            <w:vAlign w:val="center"/>
+          </w:tcPr>
+          <w:p>
+            <w:pPr>
+              <w:jc w:val="center"/>
+              <w:rPr>
+                <w:rFonts w:ascii="Century Gothic" w:hAnsi="Century Gothic"/>
+              </w:rPr>
+            </w:pPr>
+            <w:r>
+              <w:rPr>
+                <w:rFonts w:ascii="Century Gothic" w:hAnsi="Century Gothic"/>
+              </w:rPr>
+              <w:t>description</w:t>
+            </w:r>
+          </w:p>
+        </w:tc>
+        <w:tc>
+          <w:tcPr>
+            <w:tcW w:w="1620" w:type="dxa"/>
+            <w:gridSpan w:val="2"/>
+            <w:vAlign w:val="center"/>
+          </w:tcPr>
+          <w:p>
+            <w:pPr>
+              <w:jc w:val="center"/>
+              <w:rPr>
+                <w:rFonts w:ascii="Century Gothic" w:hAnsi="Century Gothic"/>
+              </w:rPr>
+            </w:pPr>
+            <w:r>
+              <w:rPr>
+                <w:rFonts w:ascii="Century Gothic" w:hAnsi="Century Gothic"/>
+              </w:rPr>
+              <w:t>Varchar</w:t>
+            </w:r>
+          </w:p>
+        </w:tc>
+        <w:tc>
+          <w:tcPr>
+            <w:tcW w:w="3420" w:type="dxa"/>
+            <w:gridSpan w:val="2"/>
+          </w:tcPr>
+          <w:p>
+            <w:pPr>
+              <w:jc w:val="center"/>
+              <w:rPr>
+                <w:rFonts w:ascii="Century Gothic" w:hAnsi="Century Gothic"/>
+              </w:rPr>
+            </w:pPr>
+            <w:r>
+              <w:rPr>
+                <w:rFonts w:ascii="Century Gothic" w:hAnsi="Century Gothic"/>
+              </w:rPr>
+              <w:t>Not Null</w:t>
+            </w:r>
+          </w:p>
+        </w:tc>
+        <w:tc>
+          <w:tcPr>
+            <w:tcW w:w="1815" w:type="dxa"/>
+            <w:gridSpan w:val="3"/>
+            <w:vAlign w:val="center"/>
+          </w:tcPr>
+          <w:p>
+            <w:pPr>
+              <w:jc w:val="center"/>
+              <w:rPr>
+                <w:rFonts w:ascii="Century Gothic" w:hAnsi="Century Gothic"/>
+              </w:rPr>
+            </w:pPr>
+            <w:r>
+              <w:rPr>
+                <w:rFonts w:ascii="Century Gothic" w:hAnsi="Century Gothic"/>
+              </w:rPr>
+              <w:t>20</w:t>
+            </w:r>
+          </w:p>
+        </w:tc>
+      </w:tr>
+      <w:tr>
+        <w:trPr>
+          <w:trHeight w:val="261"/>
+        </w:trPr>
+        <w:tc>
+          <w:tcPr>
+            <w:tcW w:w="2605" w:type="dxa"/>
+            <w:vAlign w:val="center"/>
+          </w:tcPr>
+          <w:p>
+            <w:pPr>
+              <w:jc w:val="center"/>
+              <w:rPr>
+                <w:rFonts w:ascii="Century Gothic" w:hAnsi="Century Gothic"/>
+              </w:rPr>
+            </w:pPr>
+            <w:r>
+              <w:rPr>
+                <w:rFonts w:ascii="Century Gothic" w:hAnsi="Century Gothic"/>
+              </w:rPr>
+              <w:t>order</w:t>
+            </w:r>
+          </w:p>
+        </w:tc>
+        <w:tc>
+          <w:tcPr>
+            <w:tcW w:w="1620" w:type="dxa"/>
+            <w:gridSpan w:val="2"/>
+            <w:vAlign w:val="center"/>
+          </w:tcPr>
+          <w:p>
+            <w:pPr>
+              <w:jc w:val="center"/>
+              <w:rPr>
+                <w:rFonts w:ascii="Century Gothic" w:hAnsi="Century Gothic"/>
+              </w:rPr>
+            </w:pPr>
+            <w:r>
+              <w:rPr>
+                <w:rFonts w:ascii="Century Gothic" w:hAnsi="Century Gothic"/>
+              </w:rPr>
+              <w:t>Integer</w:t>
+            </w:r>
+          </w:p>
+        </w:tc>
+        <w:tc>
+          <w:tcPr>
+            <w:tcW w:w="3420" w:type="dxa"/>
+            <w:gridSpan w:val="2"/>
+          </w:tcPr>
+          <w:p>
+            <w:pPr>
+              <w:jc w:val="center"/>
+              <w:rPr>
+                <w:rFonts w:ascii="Century Gothic" w:hAnsi="Century Gothic"/>
+              </w:rPr>
+            </w:pPr>
+            <w:r>
+              <w:rPr>
+                <w:rFonts w:ascii="Century Gothic" w:hAnsi="Century Gothic"/>
+              </w:rPr>
+              <w:t>Not Null</w:t>
+            </w:r>
+          </w:p>
+        </w:tc>
+        <w:tc>
+          <w:tcPr>
+            <w:tcW w:w="1815" w:type="dxa"/>
+            <w:gridSpan w:val="3"/>
+            <w:vAlign w:val="center"/>
+          </w:tcPr>
+          <w:p>
+            <w:pPr>
+              <w:jc w:val="center"/>
+              <w:rPr>
+                <w:rFonts w:ascii="Century Gothic" w:hAnsi="Century Gothic"/>
+              </w:rPr>
+            </w:pPr>
+            <w:r>
+              <w:rPr>
+                <w:rFonts w:ascii="Century Gothic" w:hAnsi="Century Gothic"/>
+              </w:rPr>
+              <w:t>1</w:t>
+            </w:r>
+            <w:bookmarkStart w:id="0" w:name="_GoBack"/>
+            <w:bookmarkEnd w:id="0"/>
+          </w:p>
+        </w:tc>
+      </w:tr>
+      <w:tr>
+        <w:trPr>
+          <w:gridAfter w:val="1"/>
+          <w:wAfter w:w="45" w:type="dxa"/>
           <w:trHeight w:val="265"/>
         </w:trPr>
         <w:tc>
           <w:tcPr>
             <w:tcW w:w="9415" w:type="dxa"/>
-            <w:gridSpan w:val="4"/>
+            <w:gridSpan w:val="7"/>
           </w:tcPr>
           <w:p>
             <w:pPr>
@@ -5076,6 +6019,7 @@
                 <w:b/>
                 <w:bCs/>
               </w:rPr>
+              <w:lastRenderedPageBreak/>
               <w:t>event_information</w:t>
             </w:r>
             <w:proofErr w:type="spellEnd"/>
@@ -5084,11 +6028,14 @@
       </w:tr>
       <w:tr>
         <w:trPr>
+          <w:gridAfter w:val="1"/>
+          <w:wAfter w:w="45" w:type="dxa"/>
           <w:trHeight w:val="265"/>
         </w:trPr>
         <w:tc>
           <w:tcPr>
             <w:tcW w:w="2655" w:type="dxa"/>
+            <w:gridSpan w:val="2"/>
             <w:vAlign w:val="center"/>
           </w:tcPr>
           <w:p>
@@ -5113,6 +6060,7 @@
         <w:tc>
           <w:tcPr>
             <w:tcW w:w="1651" w:type="dxa"/>
+            <w:gridSpan w:val="2"/>
             <w:vAlign w:val="center"/>
           </w:tcPr>
           <w:p>
@@ -5137,6 +6085,7 @@
         <w:tc>
           <w:tcPr>
             <w:tcW w:w="3486" w:type="dxa"/>
+            <w:gridSpan w:val="2"/>
           </w:tcPr>
           <w:p>
             <w:pPr>
@@ -5159,7 +6108,7 @@
         </w:tc>
         <w:tc>
           <w:tcPr>
-            <w:tcW w:w="1621" w:type="dxa"/>
+            <w:tcW w:w="1623" w:type="dxa"/>
             <w:vAlign w:val="center"/>
           </w:tcPr>
           <w:p>
@@ -5184,11 +6133,14 @@
       </w:tr>
       <w:tr>
         <w:trPr>
+          <w:gridAfter w:val="1"/>
+          <w:wAfter w:w="45" w:type="dxa"/>
           <w:trHeight w:val="265"/>
         </w:trPr>
         <w:tc>
           <w:tcPr>
             <w:tcW w:w="2655" w:type="dxa"/>
+            <w:gridSpan w:val="2"/>
             <w:vAlign w:val="center"/>
           </w:tcPr>
           <w:p>
@@ -5215,26 +6167,28 @@
         <w:tc>
           <w:tcPr>
             <w:tcW w:w="1651" w:type="dxa"/>
-            <w:vAlign w:val="center"/>
-          </w:tcPr>
-          <w:p>
-            <w:pPr>
-              <w:jc w:val="center"/>
-              <w:rPr>
-                <w:rFonts w:ascii="Century Gothic" w:hAnsi="Century Gothic"/>
-              </w:rPr>
-            </w:pPr>
-            <w:r>
-              <w:rPr>
-                <w:rFonts w:ascii="Century Gothic" w:hAnsi="Century Gothic"/>
-              </w:rPr>
-              <w:t>Number</w:t>
+            <w:gridSpan w:val="2"/>
+            <w:vAlign w:val="center"/>
+          </w:tcPr>
+          <w:p>
+            <w:pPr>
+              <w:jc w:val="center"/>
+              <w:rPr>
+                <w:rFonts w:ascii="Century Gothic" w:hAnsi="Century Gothic"/>
+              </w:rPr>
+            </w:pPr>
+            <w:r>
+              <w:rPr>
+                <w:rFonts w:ascii="Century Gothic" w:hAnsi="Century Gothic"/>
+              </w:rPr>
+              <w:t>Integer</w:t>
             </w:r>
           </w:p>
         </w:tc>
         <w:tc>
           <w:tcPr>
             <w:tcW w:w="3486" w:type="dxa"/>
+            <w:gridSpan w:val="2"/>
           </w:tcPr>
           <w:p>
             <w:pPr>
@@ -5259,26 +6213,29 @@
         </w:tc>
         <w:tc>
           <w:tcPr>
-            <w:tcW w:w="1621" w:type="dxa"/>
-            <w:vAlign w:val="center"/>
-          </w:tcPr>
-          <w:p>
-            <w:pPr>
-              <w:jc w:val="center"/>
-              <w:rPr>
-                <w:rFonts w:ascii="Century Gothic" w:hAnsi="Century Gothic"/>
-              </w:rPr>
-            </w:pPr>
-          </w:p>
-        </w:tc>
-      </w:tr>
-      <w:tr>
-        <w:trPr>
+            <w:tcW w:w="1623" w:type="dxa"/>
+            <w:vAlign w:val="center"/>
+          </w:tcPr>
+          <w:p>
+            <w:pPr>
+              <w:jc w:val="center"/>
+              <w:rPr>
+                <w:rFonts w:ascii="Century Gothic" w:hAnsi="Century Gothic"/>
+              </w:rPr>
+            </w:pPr>
+          </w:p>
+        </w:tc>
+      </w:tr>
+      <w:tr>
+        <w:trPr>
+          <w:gridAfter w:val="1"/>
+          <w:wAfter w:w="45" w:type="dxa"/>
           <w:trHeight w:val="265"/>
         </w:trPr>
         <w:tc>
           <w:tcPr>
             <w:tcW w:w="2655" w:type="dxa"/>
+            <w:gridSpan w:val="2"/>
             <w:vAlign w:val="center"/>
           </w:tcPr>
           <w:p>
@@ -5293,7 +6250,13 @@
               <w:rPr>
                 <w:rFonts w:ascii="Century Gothic" w:hAnsi="Century Gothic"/>
               </w:rPr>
-              <w:t>sponsorship_id</w:t>
+              <w:t>organizer</w:t>
+            </w:r>
+            <w:r>
+              <w:rPr>
+                <w:rFonts w:ascii="Century Gothic" w:hAnsi="Century Gothic"/>
+              </w:rPr>
+              <w:t>_id</w:t>
             </w:r>
             <w:proofErr w:type="spellEnd"/>
           </w:p>
@@ -5301,26 +6264,28 @@
         <w:tc>
           <w:tcPr>
             <w:tcW w:w="1651" w:type="dxa"/>
-            <w:vAlign w:val="center"/>
-          </w:tcPr>
-          <w:p>
-            <w:pPr>
-              <w:jc w:val="center"/>
-              <w:rPr>
-                <w:rFonts w:ascii="Century Gothic" w:hAnsi="Century Gothic"/>
-              </w:rPr>
-            </w:pPr>
-            <w:r>
-              <w:rPr>
-                <w:rFonts w:ascii="Century Gothic" w:hAnsi="Century Gothic"/>
-              </w:rPr>
-              <w:t>Number</w:t>
+            <w:gridSpan w:val="2"/>
+            <w:vAlign w:val="center"/>
+          </w:tcPr>
+          <w:p>
+            <w:pPr>
+              <w:jc w:val="center"/>
+              <w:rPr>
+                <w:rFonts w:ascii="Century Gothic" w:hAnsi="Century Gothic"/>
+              </w:rPr>
+            </w:pPr>
+            <w:r>
+              <w:rPr>
+                <w:rFonts w:ascii="Century Gothic" w:hAnsi="Century Gothic"/>
+              </w:rPr>
+              <w:t>Integer</w:t>
             </w:r>
           </w:p>
         </w:tc>
         <w:tc>
           <w:tcPr>
             <w:tcW w:w="3486" w:type="dxa"/>
+            <w:gridSpan w:val="2"/>
           </w:tcPr>
           <w:p>
             <w:pPr>
@@ -5339,26 +6304,29 @@
         </w:tc>
         <w:tc>
           <w:tcPr>
-            <w:tcW w:w="1621" w:type="dxa"/>
-            <w:vAlign w:val="center"/>
-          </w:tcPr>
-          <w:p>
-            <w:pPr>
-              <w:jc w:val="center"/>
-              <w:rPr>
-                <w:rFonts w:ascii="Century Gothic" w:hAnsi="Century Gothic"/>
-              </w:rPr>
-            </w:pPr>
-          </w:p>
-        </w:tc>
-      </w:tr>
-      <w:tr>
-        <w:trPr>
+            <w:tcW w:w="1623" w:type="dxa"/>
+            <w:vAlign w:val="center"/>
+          </w:tcPr>
+          <w:p>
+            <w:pPr>
+              <w:jc w:val="center"/>
+              <w:rPr>
+                <w:rFonts w:ascii="Century Gothic" w:hAnsi="Century Gothic"/>
+              </w:rPr>
+            </w:pPr>
+          </w:p>
+        </w:tc>
+      </w:tr>
+      <w:tr>
+        <w:trPr>
+          <w:gridAfter w:val="1"/>
+          <w:wAfter w:w="45" w:type="dxa"/>
           <w:trHeight w:val="265"/>
         </w:trPr>
         <w:tc>
           <w:tcPr>
             <w:tcW w:w="2655" w:type="dxa"/>
+            <w:gridSpan w:val="2"/>
             <w:vAlign w:val="center"/>
           </w:tcPr>
           <w:p>
@@ -5381,26 +6349,28 @@
         <w:tc>
           <w:tcPr>
             <w:tcW w:w="1651" w:type="dxa"/>
-            <w:vAlign w:val="center"/>
-          </w:tcPr>
-          <w:p>
-            <w:pPr>
-              <w:jc w:val="center"/>
-              <w:rPr>
-                <w:rFonts w:ascii="Century Gothic" w:hAnsi="Century Gothic"/>
-              </w:rPr>
-            </w:pPr>
-            <w:r>
-              <w:rPr>
-                <w:rFonts w:ascii="Century Gothic" w:hAnsi="Century Gothic"/>
-              </w:rPr>
-              <w:t>Number</w:t>
+            <w:gridSpan w:val="2"/>
+            <w:vAlign w:val="center"/>
+          </w:tcPr>
+          <w:p>
+            <w:pPr>
+              <w:jc w:val="center"/>
+              <w:rPr>
+                <w:rFonts w:ascii="Century Gothic" w:hAnsi="Century Gothic"/>
+              </w:rPr>
+            </w:pPr>
+            <w:r>
+              <w:rPr>
+                <w:rFonts w:ascii="Century Gothic" w:hAnsi="Century Gothic"/>
+              </w:rPr>
+              <w:t>Integer</w:t>
             </w:r>
           </w:p>
         </w:tc>
         <w:tc>
           <w:tcPr>
             <w:tcW w:w="3486" w:type="dxa"/>
+            <w:gridSpan w:val="2"/>
           </w:tcPr>
           <w:p>
             <w:pPr>
@@ -5419,26 +6389,29 @@
         </w:tc>
         <w:tc>
           <w:tcPr>
-            <w:tcW w:w="1621" w:type="dxa"/>
-            <w:vAlign w:val="center"/>
-          </w:tcPr>
-          <w:p>
-            <w:pPr>
-              <w:jc w:val="center"/>
-              <w:rPr>
-                <w:rFonts w:ascii="Century Gothic" w:hAnsi="Century Gothic"/>
-              </w:rPr>
-            </w:pPr>
-          </w:p>
-        </w:tc>
-      </w:tr>
-      <w:tr>
-        <w:trPr>
+            <w:tcW w:w="1623" w:type="dxa"/>
+            <w:vAlign w:val="center"/>
+          </w:tcPr>
+          <w:p>
+            <w:pPr>
+              <w:jc w:val="center"/>
+              <w:rPr>
+                <w:rFonts w:ascii="Century Gothic" w:hAnsi="Century Gothic"/>
+              </w:rPr>
+            </w:pPr>
+          </w:p>
+        </w:tc>
+      </w:tr>
+      <w:tr>
+        <w:trPr>
+          <w:gridAfter w:val="1"/>
+          <w:wAfter w:w="45" w:type="dxa"/>
           <w:trHeight w:val="265"/>
         </w:trPr>
         <w:tc>
           <w:tcPr>
             <w:tcW w:w="2655" w:type="dxa"/>
+            <w:gridSpan w:val="2"/>
             <w:vAlign w:val="center"/>
           </w:tcPr>
           <w:p>
@@ -5459,26 +6432,28 @@
         <w:tc>
           <w:tcPr>
             <w:tcW w:w="1651" w:type="dxa"/>
-            <w:vAlign w:val="center"/>
-          </w:tcPr>
-          <w:p>
-            <w:pPr>
-              <w:jc w:val="center"/>
-              <w:rPr>
-                <w:rFonts w:ascii="Century Gothic" w:hAnsi="Century Gothic"/>
-              </w:rPr>
-            </w:pPr>
-            <w:r>
-              <w:rPr>
-                <w:rFonts w:ascii="Century Gothic" w:hAnsi="Century Gothic"/>
-              </w:rPr>
-              <w:t>String</w:t>
+            <w:gridSpan w:val="2"/>
+            <w:vAlign w:val="center"/>
+          </w:tcPr>
+          <w:p>
+            <w:pPr>
+              <w:jc w:val="center"/>
+              <w:rPr>
+                <w:rFonts w:ascii="Century Gothic" w:hAnsi="Century Gothic"/>
+              </w:rPr>
+            </w:pPr>
+            <w:r>
+              <w:rPr>
+                <w:rFonts w:ascii="Century Gothic" w:hAnsi="Century Gothic"/>
+              </w:rPr>
+              <w:t>Varchar</w:t>
             </w:r>
           </w:p>
         </w:tc>
         <w:tc>
           <w:tcPr>
             <w:tcW w:w="3486" w:type="dxa"/>
+            <w:gridSpan w:val="2"/>
           </w:tcPr>
           <w:p>
             <w:pPr>
@@ -5497,7 +6472,7 @@
         </w:tc>
         <w:tc>
           <w:tcPr>
-            <w:tcW w:w="1621" w:type="dxa"/>
+            <w:tcW w:w="1623" w:type="dxa"/>
             <w:vAlign w:val="center"/>
           </w:tcPr>
           <w:p>
@@ -5518,11 +6493,14 @@
       </w:tr>
       <w:tr>
         <w:trPr>
+          <w:gridAfter w:val="1"/>
+          <w:wAfter w:w="45" w:type="dxa"/>
           <w:trHeight w:val="265"/>
         </w:trPr>
         <w:tc>
           <w:tcPr>
             <w:tcW w:w="2655" w:type="dxa"/>
+            <w:gridSpan w:val="2"/>
             <w:vAlign w:val="center"/>
           </w:tcPr>
           <w:p>
@@ -5543,26 +6521,28 @@
         <w:tc>
           <w:tcPr>
             <w:tcW w:w="1651" w:type="dxa"/>
-            <w:vAlign w:val="center"/>
-          </w:tcPr>
-          <w:p>
-            <w:pPr>
-              <w:jc w:val="center"/>
-              <w:rPr>
-                <w:rFonts w:ascii="Century Gothic" w:hAnsi="Century Gothic"/>
-              </w:rPr>
-            </w:pPr>
-            <w:r>
-              <w:rPr>
-                <w:rFonts w:ascii="Century Gothic" w:hAnsi="Century Gothic"/>
-              </w:rPr>
-              <w:t>String</w:t>
+            <w:gridSpan w:val="2"/>
+            <w:vAlign w:val="center"/>
+          </w:tcPr>
+          <w:p>
+            <w:pPr>
+              <w:jc w:val="center"/>
+              <w:rPr>
+                <w:rFonts w:ascii="Century Gothic" w:hAnsi="Century Gothic"/>
+              </w:rPr>
+            </w:pPr>
+            <w:r>
+              <w:rPr>
+                <w:rFonts w:ascii="Century Gothic" w:hAnsi="Century Gothic"/>
+              </w:rPr>
+              <w:t>Varchar</w:t>
             </w:r>
           </w:p>
         </w:tc>
         <w:tc>
           <w:tcPr>
             <w:tcW w:w="3486" w:type="dxa"/>
+            <w:gridSpan w:val="2"/>
           </w:tcPr>
           <w:p>
             <w:pPr>
@@ -5581,7 +6561,7 @@
         </w:tc>
         <w:tc>
           <w:tcPr>
-            <w:tcW w:w="1621" w:type="dxa"/>
+            <w:tcW w:w="1623" w:type="dxa"/>
             <w:vAlign w:val="center"/>
           </w:tcPr>
           <w:p>
@@ -5602,11 +6582,14 @@
       </w:tr>
       <w:tr>
         <w:trPr>
+          <w:gridAfter w:val="1"/>
+          <w:wAfter w:w="45" w:type="dxa"/>
           <w:trHeight w:val="265"/>
         </w:trPr>
         <w:tc>
           <w:tcPr>
             <w:tcW w:w="2655" w:type="dxa"/>
+            <w:gridSpan w:val="2"/>
             <w:vAlign w:val="center"/>
           </w:tcPr>
           <w:p>
@@ -5627,26 +6610,28 @@
         <w:tc>
           <w:tcPr>
             <w:tcW w:w="1651" w:type="dxa"/>
-            <w:vAlign w:val="center"/>
-          </w:tcPr>
-          <w:p>
-            <w:pPr>
-              <w:jc w:val="center"/>
-              <w:rPr>
-                <w:rFonts w:ascii="Century Gothic" w:hAnsi="Century Gothic"/>
-              </w:rPr>
-            </w:pPr>
-            <w:r>
-              <w:rPr>
-                <w:rFonts w:ascii="Century Gothic" w:hAnsi="Century Gothic"/>
-              </w:rPr>
-              <w:t>String</w:t>
+            <w:gridSpan w:val="2"/>
+            <w:vAlign w:val="center"/>
+          </w:tcPr>
+          <w:p>
+            <w:pPr>
+              <w:jc w:val="center"/>
+              <w:rPr>
+                <w:rFonts w:ascii="Century Gothic" w:hAnsi="Century Gothic"/>
+              </w:rPr>
+            </w:pPr>
+            <w:r>
+              <w:rPr>
+                <w:rFonts w:ascii="Century Gothic" w:hAnsi="Century Gothic"/>
+              </w:rPr>
+              <w:t>Varchar</w:t>
             </w:r>
           </w:p>
         </w:tc>
         <w:tc>
           <w:tcPr>
             <w:tcW w:w="3486" w:type="dxa"/>
+            <w:gridSpan w:val="2"/>
           </w:tcPr>
           <w:p>
             <w:pPr>
@@ -5665,7 +6650,7 @@
         </w:tc>
         <w:tc>
           <w:tcPr>
-            <w:tcW w:w="1621" w:type="dxa"/>
+            <w:tcW w:w="1623" w:type="dxa"/>
             <w:vAlign w:val="center"/>
           </w:tcPr>
           <w:p>
@@ -5686,11 +6671,14 @@
       </w:tr>
       <w:tr>
         <w:trPr>
+          <w:gridAfter w:val="1"/>
+          <w:wAfter w:w="45" w:type="dxa"/>
           <w:trHeight w:val="265"/>
         </w:trPr>
         <w:tc>
           <w:tcPr>
             <w:tcW w:w="2655" w:type="dxa"/>
+            <w:gridSpan w:val="2"/>
             <w:vAlign w:val="center"/>
           </w:tcPr>
           <w:p>
@@ -5713,26 +6701,36 @@
         <w:tc>
           <w:tcPr>
             <w:tcW w:w="1651" w:type="dxa"/>
-            <w:vAlign w:val="center"/>
-          </w:tcPr>
-          <w:p>
-            <w:pPr>
-              <w:jc w:val="center"/>
-              <w:rPr>
-                <w:rFonts w:ascii="Century Gothic" w:hAnsi="Century Gothic"/>
-              </w:rPr>
-            </w:pPr>
+            <w:gridSpan w:val="2"/>
+            <w:vAlign w:val="center"/>
+          </w:tcPr>
+          <w:p>
+            <w:pPr>
+              <w:jc w:val="center"/>
+              <w:rPr>
+                <w:rFonts w:ascii="Century Gothic" w:hAnsi="Century Gothic"/>
+              </w:rPr>
+            </w:pPr>
+            <w:proofErr w:type="spellStart"/>
             <w:r>
               <w:rPr>
                 <w:rFonts w:ascii="Century Gothic" w:hAnsi="Century Gothic"/>
               </w:rPr>
               <w:t>Date</w:t>
             </w:r>
+            <w:r>
+              <w:rPr>
+                <w:rFonts w:ascii="Century Gothic" w:hAnsi="Century Gothic"/>
+              </w:rPr>
+              <w:t>Time</w:t>
+            </w:r>
+            <w:proofErr w:type="spellEnd"/>
           </w:p>
         </w:tc>
         <w:tc>
           <w:tcPr>
             <w:tcW w:w="3486" w:type="dxa"/>
+            <w:gridSpan w:val="2"/>
           </w:tcPr>
           <w:p>
             <w:pPr>
@@ -5751,26 +6749,124 @@
         </w:tc>
         <w:tc>
           <w:tcPr>
-            <w:tcW w:w="1621" w:type="dxa"/>
-            <w:vAlign w:val="center"/>
-          </w:tcPr>
-          <w:p>
-            <w:pPr>
-              <w:jc w:val="center"/>
-              <w:rPr>
-                <w:rFonts w:ascii="Century Gothic" w:hAnsi="Century Gothic"/>
-              </w:rPr>
-            </w:pPr>
-          </w:p>
-        </w:tc>
-      </w:tr>
-      <w:tr>
-        <w:trPr>
+            <w:tcW w:w="1623" w:type="dxa"/>
+            <w:vAlign w:val="center"/>
+          </w:tcPr>
+          <w:p>
+            <w:pPr>
+              <w:jc w:val="center"/>
+              <w:rPr>
+                <w:rFonts w:ascii="Century Gothic" w:hAnsi="Century Gothic"/>
+              </w:rPr>
+            </w:pPr>
+          </w:p>
+        </w:tc>
+      </w:tr>
+      <w:tr>
+        <w:trPr>
+          <w:gridAfter w:val="1"/>
+          <w:wAfter w:w="45" w:type="dxa"/>
+          <w:trHeight w:val="265"/>
+        </w:trPr>
+        <w:tc>
+          <w:tcPr>
+            <w:tcW w:w="2655" w:type="dxa"/>
+            <w:gridSpan w:val="2"/>
+            <w:vAlign w:val="center"/>
+          </w:tcPr>
+          <w:p>
+            <w:pPr>
+              <w:jc w:val="center"/>
+              <w:rPr>
+                <w:rFonts w:ascii="Century Gothic" w:hAnsi="Century Gothic"/>
+              </w:rPr>
+            </w:pPr>
+            <w:r>
+              <w:rPr>
+                <w:rFonts w:ascii="Century Gothic" w:hAnsi="Century Gothic"/>
+              </w:rPr>
+              <w:t>type</w:t>
+            </w:r>
+          </w:p>
+        </w:tc>
+        <w:tc>
+          <w:tcPr>
+            <w:tcW w:w="1651" w:type="dxa"/>
+            <w:gridSpan w:val="2"/>
+            <w:vAlign w:val="center"/>
+          </w:tcPr>
+          <w:p>
+            <w:pPr>
+              <w:jc w:val="center"/>
+              <w:rPr>
+                <w:rFonts w:ascii="Century Gothic" w:hAnsi="Century Gothic"/>
+              </w:rPr>
+            </w:pPr>
+            <w:r>
+              <w:rPr>
+                <w:rFonts w:ascii="Century Gothic" w:hAnsi="Century Gothic"/>
+              </w:rPr>
+              <w:t>C</w:t>
+            </w:r>
+            <w:r>
+              <w:rPr>
+                <w:rFonts w:ascii="Century Gothic" w:hAnsi="Century Gothic"/>
+              </w:rPr>
+              <w:t>har</w:t>
+            </w:r>
+          </w:p>
+        </w:tc>
+        <w:tc>
+          <w:tcPr>
+            <w:tcW w:w="3486" w:type="dxa"/>
+            <w:gridSpan w:val="2"/>
+          </w:tcPr>
+          <w:p>
+            <w:pPr>
+              <w:jc w:val="center"/>
+              <w:rPr>
+                <w:rFonts w:ascii="Century Gothic" w:hAnsi="Century Gothic"/>
+              </w:rPr>
+            </w:pPr>
+            <w:r>
+              <w:rPr>
+                <w:rFonts w:ascii="Century Gothic" w:hAnsi="Century Gothic"/>
+              </w:rPr>
+              <w:t>Not Null</w:t>
+            </w:r>
+          </w:p>
+        </w:tc>
+        <w:tc>
+          <w:tcPr>
+            <w:tcW w:w="1623" w:type="dxa"/>
+            <w:vAlign w:val="center"/>
+          </w:tcPr>
+          <w:p>
+            <w:pPr>
+              <w:jc w:val="center"/>
+              <w:rPr>
+                <w:rFonts w:ascii="Century Gothic" w:hAnsi="Century Gothic"/>
+              </w:rPr>
+            </w:pPr>
+            <w:r>
+              <w:rPr>
+                <w:rFonts w:ascii="Century Gothic" w:hAnsi="Century Gothic"/>
+              </w:rPr>
+              <w:t>1</w:t>
+            </w:r>
+          </w:p>
+        </w:tc>
+      </w:tr>
+      <w:tr>
+        <w:trPr>
+          <w:gridAfter w:val="1"/>
+          <w:wAfter w:w="45" w:type="dxa"/>
           <w:trHeight w:val="246"/>
         </w:trPr>
         <w:tc>
           <w:tcPr>
             <w:tcW w:w="2655" w:type="dxa"/>
+            <w:gridSpan w:val="2"/>
             <w:vAlign w:val="center"/>
           </w:tcPr>
           <w:p>
@@ -5791,26 +6887,34 @@
         <w:tc>
           <w:tcPr>
             <w:tcW w:w="1651" w:type="dxa"/>
-            <w:vAlign w:val="center"/>
-          </w:tcPr>
-          <w:p>
-            <w:pPr>
-              <w:jc w:val="center"/>
-              <w:rPr>
-                <w:rFonts w:ascii="Century Gothic" w:hAnsi="Century Gothic"/>
-              </w:rPr>
-            </w:pPr>
-            <w:r>
-              <w:rPr>
-                <w:rFonts w:ascii="Century Gothic" w:hAnsi="Century Gothic"/>
-              </w:rPr>
-              <w:t>String</w:t>
+            <w:gridSpan w:val="2"/>
+            <w:vAlign w:val="center"/>
+          </w:tcPr>
+          <w:p>
+            <w:pPr>
+              <w:jc w:val="center"/>
+              <w:rPr>
+                <w:rFonts w:ascii="Century Gothic" w:hAnsi="Century Gothic"/>
+              </w:rPr>
+            </w:pPr>
+            <w:r>
+              <w:rPr>
+                <w:rFonts w:ascii="Century Gothic" w:hAnsi="Century Gothic"/>
+              </w:rPr>
+              <w:t>C</w:t>
+            </w:r>
+            <w:r>
+              <w:rPr>
+                <w:rFonts w:ascii="Century Gothic" w:hAnsi="Century Gothic"/>
+              </w:rPr>
+              <w:t>har</w:t>
             </w:r>
           </w:p>
         </w:tc>
         <w:tc>
           <w:tcPr>
             <w:tcW w:w="3486" w:type="dxa"/>
+            <w:gridSpan w:val="2"/>
           </w:tcPr>
           <w:p>
             <w:pPr>
@@ -5829,7 +6933,7 @@
         </w:tc>
         <w:tc>
           <w:tcPr>
-            <w:tcW w:w="1621" w:type="dxa"/>
+            <w:tcW w:w="1623" w:type="dxa"/>
             <w:vAlign w:val="center"/>
           </w:tcPr>
           <w:p>
@@ -5895,7 +6999,6 @@
                 <w:b/>
                 <w:bCs/>
               </w:rPr>
-              <w:lastRenderedPageBreak/>
               <w:t>audit_trail</w:t>
             </w:r>
             <w:proofErr w:type="spellEnd"/>
@@ -6048,7 +7151,7 @@
               <w:rPr>
                 <w:rFonts w:ascii="Century Gothic" w:hAnsi="Century Gothic"/>
               </w:rPr>
-              <w:t>Number</w:t>
+              <w:t>Integer</w:t>
             </w:r>
           </w:p>
         </w:tc>
@@ -6107,7 +7210,87 @@
               <w:rPr>
                 <w:rFonts w:ascii="Century Gothic" w:hAnsi="Century Gothic"/>
               </w:rPr>
-              <w:t>user</w:t>
+              <w:t>user_id</w:t>
+            </w:r>
+            <w:proofErr w:type="spellEnd"/>
+          </w:p>
+        </w:tc>
+        <w:tc>
+          <w:tcPr>
+            <w:tcW w:w="1620" w:type="dxa"/>
+            <w:vAlign w:val="center"/>
+          </w:tcPr>
+          <w:p>
+            <w:pPr>
+              <w:jc w:val="center"/>
+              <w:rPr>
+                <w:rFonts w:ascii="Century Gothic" w:hAnsi="Century Gothic"/>
+              </w:rPr>
+            </w:pPr>
+            <w:r>
+              <w:rPr>
+                <w:rFonts w:ascii="Century Gothic" w:hAnsi="Century Gothic"/>
+              </w:rPr>
+              <w:t>Integer</w:t>
+            </w:r>
+          </w:p>
+        </w:tc>
+        <w:tc>
+          <w:tcPr>
+            <w:tcW w:w="3420" w:type="dxa"/>
+          </w:tcPr>
+          <w:p>
+            <w:pPr>
+              <w:jc w:val="center"/>
+              <w:rPr>
+                <w:rFonts w:ascii="Century Gothic" w:hAnsi="Century Gothic"/>
+              </w:rPr>
+            </w:pPr>
+            <w:r>
+              <w:rPr>
+                <w:rFonts w:ascii="Century Gothic" w:hAnsi="Century Gothic"/>
+              </w:rPr>
+              <w:t>Foreign Key</w:t>
+            </w:r>
+          </w:p>
+        </w:tc>
+        <w:tc>
+          <w:tcPr>
+            <w:tcW w:w="1815" w:type="dxa"/>
+            <w:vAlign w:val="center"/>
+          </w:tcPr>
+          <w:p>
+            <w:pPr>
+              <w:jc w:val="center"/>
+              <w:rPr>
+                <w:rFonts w:ascii="Century Gothic" w:hAnsi="Century Gothic"/>
+              </w:rPr>
+            </w:pPr>
+          </w:p>
+        </w:tc>
+      </w:tr>
+      <w:tr>
+        <w:trPr>
+          <w:trHeight w:val="261"/>
+        </w:trPr>
+        <w:tc>
+          <w:tcPr>
+            <w:tcW w:w="2605" w:type="dxa"/>
+            <w:vAlign w:val="center"/>
+          </w:tcPr>
+          <w:p>
+            <w:pPr>
+              <w:jc w:val="center"/>
+              <w:rPr>
+                <w:rFonts w:ascii="Century Gothic" w:hAnsi="Century Gothic"/>
+              </w:rPr>
+            </w:pPr>
+            <w:proofErr w:type="spellStart"/>
+            <w:r>
+              <w:rPr>
+                <w:rFonts w:ascii="Century Gothic" w:hAnsi="Century Gothic"/>
+              </w:rPr>
+              <w:t>affected</w:t>
             </w:r>
             <w:r>
               <w:rPr>
@@ -6134,7 +7317,7 @@
               <w:rPr>
                 <w:rFonts w:ascii="Century Gothic" w:hAnsi="Century Gothic"/>
               </w:rPr>
-              <w:t>Number</w:t>
+              <w:t>Integer</w:t>
             </w:r>
           </w:p>
         </w:tc>
@@ -6153,7 +7336,7 @@
               <w:rPr>
                 <w:rFonts w:ascii="Century Gothic" w:hAnsi="Century Gothic"/>
               </w:rPr>
-              <w:t>Foreign Key</w:t>
+              <w:t>Not Null</w:t>
             </w:r>
           </w:p>
         </w:tc>
@@ -6188,12 +7371,14 @@
                 <w:rFonts w:ascii="Century Gothic" w:hAnsi="Century Gothic"/>
               </w:rPr>
             </w:pPr>
-            <w:r>
-              <w:rPr>
-                <w:rFonts w:ascii="Century Gothic" w:hAnsi="Century Gothic"/>
-              </w:rPr>
-              <w:t>action</w:t>
-            </w:r>
+            <w:proofErr w:type="spellStart"/>
+            <w:r>
+              <w:rPr>
+                <w:rFonts w:ascii="Century Gothic" w:hAnsi="Century Gothic"/>
+              </w:rPr>
+              <w:t>target_table</w:t>
+            </w:r>
+            <w:proofErr w:type="spellEnd"/>
           </w:p>
         </w:tc>
         <w:tc>
@@ -6212,7 +7397,7 @@
               <w:rPr>
                 <w:rFonts w:ascii="Century Gothic" w:hAnsi="Century Gothic"/>
               </w:rPr>
-              <w:t>String</w:t>
+              <w:t>Varchar</w:t>
             </w:r>
           </w:p>
         </w:tc>
@@ -6251,7 +7436,7 @@
               <w:rPr>
                 <w:rFonts w:ascii="Century Gothic" w:hAnsi="Century Gothic"/>
               </w:rPr>
-              <w:t>30</w:t>
+              <w:t>25</w:t>
             </w:r>
           </w:p>
         </w:tc>
@@ -6294,12 +7479,20 @@
                 <w:rFonts w:ascii="Century Gothic" w:hAnsi="Century Gothic"/>
               </w:rPr>
             </w:pPr>
+            <w:proofErr w:type="spellStart"/>
             <w:r>
               <w:rPr>
                 <w:rFonts w:ascii="Century Gothic" w:hAnsi="Century Gothic"/>
               </w:rPr>
               <w:t>Date</w:t>
             </w:r>
+            <w:r>
+              <w:rPr>
+                <w:rFonts w:ascii="Century Gothic" w:hAnsi="Century Gothic"/>
+              </w:rPr>
+              <w:t>Time</w:t>
+            </w:r>
+            <w:proofErr w:type="spellEnd"/>
           </w:p>
         </w:tc>
         <w:tc>
@@ -6357,8 +7550,6 @@
               </w:rPr>
               <w:t>type</w:t>
             </w:r>
-            <w:bookmarkStart w:id="0" w:name="_GoBack"/>
-            <w:bookmarkEnd w:id="0"/>
           </w:p>
         </w:tc>
         <w:tc>
@@ -6377,7 +7568,13 @@
               <w:rPr>
                 <w:rFonts w:ascii="Century Gothic" w:hAnsi="Century Gothic"/>
               </w:rPr>
-              <w:t>String</w:t>
+              <w:t>C</w:t>
+            </w:r>
+            <w:r>
+              <w:rPr>
+                <w:rFonts w:ascii="Century Gothic" w:hAnsi="Century Gothic"/>
+              </w:rPr>
+              <w:t>har</w:t>
             </w:r>
           </w:p>
         </w:tc>

</xml_diff>